<commit_message>
Documentation and design document updated
</commit_message>
<xml_diff>
--- a/documents/Template - Requirements Specifications Document.docx
+++ b/documents/Template - Requirements Specifications Document.docx
@@ -32,6 +32,11 @@
         </w:numPr>
         <w:spacing w:after="0"/>
         <w:jc w:val="both"/>
+        <w:rPr>
+          <w:i/>
+          <w:sz w:val="18"/>
+          <w:szCs w:val="18"/>
+        </w:rPr>
       </w:pPr>
       <w:bookmarkStart w:id="1" w:name="_8r13rppx0a2t" w:colFirst="0" w:colLast="0"/>
       <w:bookmarkEnd w:id="1"/>
@@ -46,16 +51,143 @@
         <w:t>Introduction</w:t>
       </w:r>
       <w:r>
-        <w:t xml:space="preserve"> - </w:t>
-      </w:r>
-      <w:r>
+        <w:t xml:space="preserve"> </w:t>
+      </w:r>
+      <w:r>
+        <w:t>–</w:t>
+      </w:r>
+      <w:r>
+        <w:t xml:space="preserve"> </w:t>
+      </w:r>
+    </w:p>
+    <w:p>
+      <w:pPr>
+        <w:ind w:left="1080"/>
+      </w:pPr>
+      <w:r>
+        <w:t xml:space="preserve">To be competitive in the industry and to increase the revenue stream, understanding customer behavior is critical. Now to understand the customer data, what can give us more leverage than the </w:t>
+      </w:r>
+      <w:r>
+        <w:t>integration of big data tools and the data collected from sources such as competitors, market trends, and third-party companies. By analyzing these data, we can customize offers for new users, calculate royalties for current users and retain the customers. This project targets in enhancing the company’s revenue and increase customer engagement by leveraging the power of big data, compute, and analysis.</w:t>
+      </w:r>
+    </w:p>
+    <w:p>
+      <w:pPr>
+        <w:pStyle w:val="Heading2"/>
+        <w:numPr>
+          <w:ilvl w:val="1"/>
+          <w:numId w:val="1"/>
+        </w:numPr>
+        <w:spacing w:before="0" w:after="0"/>
+        <w:jc w:val="both"/>
+      </w:pPr>
+      <w:bookmarkStart w:id="2" w:name="_b5mg844cyh0c" w:colFirst="0" w:colLast="0"/>
+      <w:bookmarkEnd w:id="2"/>
+      <w:r>
+        <w:rPr>
+          <w:sz w:val="28"/>
+          <w:szCs w:val="28"/>
+        </w:rPr>
+        <w:t>Purpose</w:t>
+      </w:r>
+      <w:r>
+        <w:t xml:space="preserve"> </w:t>
+      </w:r>
+      <w:r>
+        <w:t>–</w:t>
+      </w:r>
+    </w:p>
+    <w:p>
+      <w:pPr>
+        <w:pStyle w:val="Heading2"/>
+        <w:spacing w:before="0" w:after="0"/>
+        <w:ind w:left="1440"/>
+        <w:jc w:val="both"/>
         <w:rPr>
           <w:i/>
-          <w:color w:val="1C4587"/>
           <w:sz w:val="18"/>
           <w:szCs w:val="18"/>
         </w:rPr>
-        <w:t>This documentation is the SRS of the Healthcare Insurance Project</w:t>
+      </w:pPr>
+      <w:r>
+        <w:rPr>
+          <w:i/>
+          <w:sz w:val="18"/>
+          <w:szCs w:val="18"/>
+        </w:rPr>
+        <w:t xml:space="preserve">The goal of the Project is to </w:t>
+      </w:r>
+      <w:r>
+        <w:rPr>
+          <w:i/>
+          <w:sz w:val="18"/>
+          <w:szCs w:val="18"/>
+        </w:rPr>
+        <w:t>design and implement</w:t>
+      </w:r>
+      <w:r>
+        <w:rPr>
+          <w:i/>
+          <w:sz w:val="18"/>
+          <w:szCs w:val="18"/>
+        </w:rPr>
+        <w:t xml:space="preserve"> data pipelines for the Health Care Insurance Company which will make the company make appropriate business decisions</w:t>
+      </w:r>
+      <w:r>
+        <w:rPr>
+          <w:i/>
+          <w:sz w:val="18"/>
+          <w:szCs w:val="18"/>
+        </w:rPr>
+        <w:t>. There will be in-depth study of customer behavior and market trends and based on these studies decisions are made. Here, we mainly focus on 4 points</w:t>
+      </w:r>
+    </w:p>
+    <w:p>
+      <w:pPr>
+        <w:pStyle w:val="ListParagraph"/>
+        <w:numPr>
+          <w:ilvl w:val="2"/>
+          <w:numId w:val="1"/>
+        </w:numPr>
+      </w:pPr>
+      <w:r>
+        <w:t>Study customer behavior</w:t>
+      </w:r>
+    </w:p>
+    <w:p>
+      <w:pPr>
+        <w:pStyle w:val="ListParagraph"/>
+        <w:numPr>
+          <w:ilvl w:val="2"/>
+          <w:numId w:val="1"/>
+        </w:numPr>
+      </w:pPr>
+      <w:r>
+        <w:t>Analyze market trends based on the customers</w:t>
+      </w:r>
+    </w:p>
+    <w:p>
+      <w:pPr>
+        <w:pStyle w:val="ListParagraph"/>
+        <w:numPr>
+          <w:ilvl w:val="2"/>
+          <w:numId w:val="1"/>
+        </w:numPr>
+      </w:pPr>
+      <w:r>
+        <w:t>Calculate royalties for current customers</w:t>
+      </w:r>
+    </w:p>
+    <w:p>
+      <w:pPr>
+        <w:pStyle w:val="ListParagraph"/>
+        <w:numPr>
+          <w:ilvl w:val="2"/>
+          <w:numId w:val="1"/>
+        </w:numPr>
+      </w:pPr>
+      <w:r>
+        <w:t>Increase revenue and customer retention.</w:t>
       </w:r>
     </w:p>
     <w:p>
@@ -67,27 +199,61 @@
         </w:numPr>
         <w:spacing w:before="0" w:after="0"/>
         <w:jc w:val="both"/>
-      </w:pPr>
-      <w:bookmarkStart w:id="2" w:name="_b5mg844cyh0c" w:colFirst="0" w:colLast="0"/>
-      <w:bookmarkEnd w:id="2"/>
+        <w:rPr>
+          <w:i/>
+          <w:sz w:val="18"/>
+          <w:szCs w:val="18"/>
+        </w:rPr>
+      </w:pPr>
+      <w:bookmarkStart w:id="3" w:name="_c310tlsp8c3n" w:colFirst="0" w:colLast="0"/>
+      <w:bookmarkEnd w:id="3"/>
       <w:r>
         <w:rPr>
           <w:sz w:val="28"/>
           <w:szCs w:val="28"/>
         </w:rPr>
-        <w:t>Purpose</w:t>
-      </w:r>
-      <w:r>
-        <w:t xml:space="preserve"> -</w:t>
+        <w:t>Intended Audience and Use</w:t>
+      </w:r>
+      <w:r>
+        <w:t xml:space="preserve"> </w:t>
+      </w:r>
+      <w:r>
+        <w:t>–</w:t>
+      </w:r>
+      <w:r>
+        <w:t xml:space="preserve"> </w:t>
       </w:r>
       <w:r>
         <w:rPr>
           <w:i/>
-          <w:color w:val="1C4587"/>
           <w:sz w:val="18"/>
           <w:szCs w:val="18"/>
         </w:rPr>
-        <w:t>The goal of the Project is to create data pipelines for the Health Care Insurance Company which will make the company make appropriate business decisions</w:t>
+        <w:t>There is diverse range of intended audience and users</w:t>
+      </w:r>
+    </w:p>
+    <w:p>
+      <w:pPr>
+        <w:pStyle w:val="ListParagraph"/>
+        <w:numPr>
+          <w:ilvl w:val="2"/>
+          <w:numId w:val="1"/>
+        </w:numPr>
+      </w:pPr>
+      <w:r>
+        <w:t>Stakeholders: The stakeholders and project managers will use this project and the documentation to keep track of the project, align the project with the company’s goal and to monitor progress</w:t>
+      </w:r>
+    </w:p>
+    <w:p>
+      <w:pPr>
+        <w:pStyle w:val="ListParagraph"/>
+        <w:numPr>
+          <w:ilvl w:val="2"/>
+          <w:numId w:val="1"/>
+        </w:numPr>
+      </w:pPr>
+      <w:r>
+        <w:t>Business Analysts: The analysts align the insights obtained with strategic decisions to start new initiatives.</w:t>
       </w:r>
     </w:p>
     <w:p>
@@ -101,31 +267,109 @@
         <w:jc w:val="both"/>
         <w:rPr>
           <w:i/>
-          <w:color w:val="1155CC"/>
           <w:sz w:val="18"/>
           <w:szCs w:val="18"/>
         </w:rPr>
       </w:pPr>
-      <w:bookmarkStart w:id="3" w:name="_c310tlsp8c3n" w:colFirst="0" w:colLast="0"/>
-      <w:bookmarkEnd w:id="3"/>
+      <w:bookmarkStart w:id="4" w:name="_aom1pqcettu7" w:colFirst="0" w:colLast="0"/>
+      <w:bookmarkEnd w:id="4"/>
       <w:r>
         <w:rPr>
           <w:sz w:val="28"/>
           <w:szCs w:val="28"/>
         </w:rPr>
-        <w:t>Intended Audience and Use</w:t>
-      </w:r>
-      <w:r>
-        <w:t xml:space="preserve"> - </w:t>
+        <w:t>Product Scope</w:t>
+      </w:r>
+      <w:r>
+        <w:t xml:space="preserve"> </w:t>
+      </w:r>
+      <w:r>
+        <w:t xml:space="preserve">- </w:t>
       </w:r>
       <w:r>
         <w:rPr>
           <w:i/>
-          <w:color w:val="1155CC"/>
           <w:sz w:val="18"/>
           <w:szCs w:val="18"/>
         </w:rPr>
-        <w:t>This SRS is accessible to the business stakeholders who are responsible for enhancing its revenue and making decisions in the company. This is also accessible to the data engineering team which consists of developers, testers, and project managers</w:t>
+        <w:t>Benefits</w:t>
+      </w:r>
+      <w:r>
+        <w:rPr>
+          <w:i/>
+          <w:sz w:val="18"/>
+          <w:szCs w:val="18"/>
+        </w:rPr>
+        <w:t xml:space="preserve">: increase the revenues and attract more customers by providing them </w:t>
+      </w:r>
+      <w:r>
+        <w:rPr>
+          <w:i/>
+          <w:sz w:val="18"/>
+          <w:szCs w:val="18"/>
+        </w:rPr>
+        <w:t>customized</w:t>
+      </w:r>
+      <w:r>
+        <w:rPr>
+          <w:i/>
+          <w:sz w:val="18"/>
+          <w:szCs w:val="18"/>
+        </w:rPr>
+        <w:t xml:space="preserve"> offers, Objective: We should analyze the data such that we can provide answers for the requirement that stakeholders can make business decisions, Goals: Increase Revenues by acquiring new customers, Increase the retention rate of the existing customers</w:t>
+      </w:r>
+    </w:p>
+    <w:p>
+      <w:pPr>
+        <w:ind w:left="1440"/>
+        <w:rPr>
+          <w:sz w:val="28"/>
+          <w:szCs w:val="28"/>
+        </w:rPr>
+      </w:pPr>
+      <w:r>
+        <w:rPr>
+          <w:sz w:val="28"/>
+          <w:szCs w:val="28"/>
+        </w:rPr>
+        <w:t>The scope of the project consists of achieving several decisions based the insights obtained from the areas below</w:t>
+      </w:r>
+    </w:p>
+    <w:p>
+      <w:pPr>
+        <w:pStyle w:val="ListParagraph"/>
+        <w:numPr>
+          <w:ilvl w:val="0"/>
+          <w:numId w:val="4"/>
+        </w:numPr>
+      </w:pPr>
+      <w:r>
+        <w:t>The diseases with maximum number of claims =&gt; (change the policy and pricing strategy for diseases with maximum number of claims)</w:t>
+      </w:r>
+    </w:p>
+    <w:p>
+      <w:pPr>
+        <w:pStyle w:val="ListParagraph"/>
+        <w:numPr>
+          <w:ilvl w:val="0"/>
+          <w:numId w:val="4"/>
+        </w:numPr>
+      </w:pPr>
+      <w:r>
+        <w:t>Categorizing subscribers based on age and disease =&gt; Focusing on specific policies and pricings for specific set of people to improve acquiring new customers and maintaining customer retention.</w:t>
+      </w:r>
+    </w:p>
+    <w:p>
+      <w:pPr>
+        <w:pStyle w:val="ListParagraph"/>
+        <w:numPr>
+          <w:ilvl w:val="0"/>
+          <w:numId w:val="4"/>
+        </w:numPr>
+      </w:pPr>
+      <w:r>
+        <w:lastRenderedPageBreak/>
+        <w:t>Hospital with maximum number of patients =&gt; Focusing in maintaining better relation with the hospital that server more number of patient to identify patient’s needs that helps make business decisions</w:t>
       </w:r>
     </w:p>
     <w:p>
@@ -137,63 +381,214 @@
         </w:numPr>
         <w:spacing w:before="0" w:after="0"/>
         <w:jc w:val="both"/>
+      </w:pPr>
+      <w:bookmarkStart w:id="5" w:name="_ucpd4vi5jzv1" w:colFirst="0" w:colLast="0"/>
+      <w:bookmarkEnd w:id="5"/>
+      <w:r>
+        <w:rPr>
+          <w:sz w:val="28"/>
+          <w:szCs w:val="28"/>
+        </w:rPr>
+        <w:t>Definitions and Acronyms</w:t>
+      </w:r>
+      <w:r>
+        <w:t xml:space="preserve"> </w:t>
+      </w:r>
+      <w:r>
+        <w:t>–</w:t>
+      </w:r>
+    </w:p>
+    <w:p>
+      <w:pPr>
+        <w:pStyle w:val="ListParagraph"/>
+        <w:numPr>
+          <w:ilvl w:val="0"/>
+          <w:numId w:val="5"/>
+        </w:numPr>
+      </w:pPr>
+      <w:r>
+        <w:t>Subscriber: the user that has held the insurance policy</w:t>
+      </w:r>
+    </w:p>
+    <w:p>
+      <w:pPr>
+        <w:pStyle w:val="ListParagraph"/>
+        <w:numPr>
+          <w:ilvl w:val="0"/>
+          <w:numId w:val="5"/>
+        </w:numPr>
+      </w:pPr>
+    </w:p>
+    <w:p>
+      <w:pPr>
+        <w:pStyle w:val="Heading1"/>
+        <w:numPr>
+          <w:ilvl w:val="0"/>
+          <w:numId w:val="1"/>
+        </w:numPr>
+        <w:spacing w:before="0" w:after="0"/>
         <w:rPr>
           <w:i/>
-          <w:color w:val="1155CC"/>
           <w:sz w:val="18"/>
           <w:szCs w:val="18"/>
         </w:rPr>
       </w:pPr>
-      <w:bookmarkStart w:id="4" w:name="_aom1pqcettu7" w:colFirst="0" w:colLast="0"/>
-      <w:bookmarkEnd w:id="4"/>
+      <w:bookmarkStart w:id="6" w:name="_x6a7d21n6rbr" w:colFirst="0" w:colLast="0"/>
+      <w:bookmarkEnd w:id="6"/>
+      <w:r>
+        <w:rPr>
+          <w:sz w:val="32"/>
+          <w:szCs w:val="32"/>
+        </w:rPr>
+        <w:t>Overall</w:t>
+      </w:r>
+      <w:r>
+        <w:rPr>
+          <w:sz w:val="32"/>
+          <w:szCs w:val="32"/>
+        </w:rPr>
+        <w:t xml:space="preserve"> D</w:t>
+      </w:r>
+      <w:r>
+        <w:rPr>
+          <w:sz w:val="32"/>
+          <w:szCs w:val="32"/>
+        </w:rPr>
+        <w:t>escription</w:t>
+      </w:r>
+      <w:r>
+        <w:t xml:space="preserve"> </w:t>
+      </w:r>
+      <w:r>
+        <w:rPr>
+          <w:i/>
+          <w:sz w:val="18"/>
+          <w:szCs w:val="18"/>
+        </w:rPr>
+        <w:br/>
+      </w:r>
+      <w:r>
+        <w:rPr>
+          <w:i/>
+          <w:sz w:val="18"/>
+          <w:szCs w:val="18"/>
+        </w:rPr>
+        <w:t>The project</w:t>
+      </w:r>
+      <w:r>
+        <w:rPr>
+          <w:i/>
+          <w:sz w:val="18"/>
+          <w:szCs w:val="18"/>
+        </w:rPr>
+        <w:t xml:space="preserve"> aims to develop a data analytics pipeline solution that will process and analyze large volume of health care data from various sources, including competitor information and customer records. The system will enable the company to gain deeper insights into customer behavior, optimize policy o</w:t>
+      </w:r>
+      <w:r>
+        <w:rPr>
+          <w:i/>
+          <w:sz w:val="18"/>
+          <w:szCs w:val="18"/>
+        </w:rPr>
+        <w:t>ffering, and enhance revenue through data-driven decision-making. By implementing this solution, the company expects to improve customer satisfaction, increase policy sales, and streamline its operations in response to market trends and customer needs.</w:t>
+      </w:r>
+    </w:p>
+    <w:p>
+      <w:pPr>
+        <w:ind w:left="720"/>
+      </w:pPr>
+      <w:r>
+        <w:t>product will be viewed by business stakeholders to make data-driven decisions</w:t>
+      </w:r>
+    </w:p>
+    <w:p>
+      <w:pPr>
+        <w:pStyle w:val="Heading2"/>
+        <w:numPr>
+          <w:ilvl w:val="1"/>
+          <w:numId w:val="1"/>
+        </w:numPr>
+        <w:spacing w:before="0" w:after="0"/>
+        <w:jc w:val="both"/>
+        <w:rPr>
+          <w:sz w:val="22"/>
+          <w:szCs w:val="22"/>
+        </w:rPr>
+      </w:pPr>
+      <w:bookmarkStart w:id="7" w:name="_wpekxq84am0e" w:colFirst="0" w:colLast="0"/>
+      <w:bookmarkEnd w:id="7"/>
+      <w:r>
+        <w:t xml:space="preserve"> </w:t>
+      </w:r>
       <w:r>
         <w:rPr>
           <w:sz w:val="28"/>
           <w:szCs w:val="28"/>
         </w:rPr>
-        <w:t>Product Scope</w:t>
+        <w:t>User Needs</w:t>
       </w:r>
       <w:r>
         <w:t xml:space="preserve"> </w:t>
       </w:r>
       <w:r>
-        <w:t xml:space="preserve">- </w:t>
-      </w:r>
-      <w:r>
-        <w:rPr>
-          <w:i/>
-          <w:color w:val="1155CC"/>
-          <w:sz w:val="18"/>
-          <w:szCs w:val="18"/>
-        </w:rPr>
-        <w:t>Benefits</w:t>
-      </w:r>
-      <w:r>
-        <w:rPr>
-          <w:i/>
-          <w:color w:val="1155CC"/>
-          <w:sz w:val="18"/>
-          <w:szCs w:val="18"/>
-        </w:rPr>
-        <w:t xml:space="preserve">: increase the revenues and attract more customers by providing them </w:t>
-      </w:r>
-      <w:r>
-        <w:rPr>
-          <w:i/>
-          <w:color w:val="1155CC"/>
-          <w:sz w:val="18"/>
-          <w:szCs w:val="18"/>
-        </w:rPr>
-        <w:t>customized</w:t>
-      </w:r>
-      <w:r>
-        <w:rPr>
-          <w:i/>
-          <w:color w:val="1155CC"/>
-          <w:sz w:val="18"/>
-          <w:szCs w:val="18"/>
-        </w:rPr>
-        <w:t xml:space="preserve"> offers, Objective: We should analyze the data such that we can provide answers for the requirement that stakeholders can make business decisions, Goals: Increase Revenues by acquiring new customers, Increase the retention rate of the existing customers</w:t>
+        <w:t>–</w:t>
+      </w:r>
+      <w:r>
+        <w:t xml:space="preserve"> </w:t>
+      </w:r>
+      <w:r>
+        <w:rPr>
+          <w:sz w:val="22"/>
+          <w:szCs w:val="22"/>
+        </w:rPr>
+        <w:t>The health care insurance company requires</w:t>
+      </w:r>
+    </w:p>
+    <w:p>
+      <w:pPr>
+        <w:pStyle w:val="ListParagraph"/>
+        <w:numPr>
+          <w:ilvl w:val="0"/>
+          <w:numId w:val="6"/>
+        </w:numPr>
+      </w:pPr>
+      <w:r>
+        <w:t>Improved understanding of customer behavior and health conditions</w:t>
+      </w:r>
+    </w:p>
+    <w:p>
+      <w:pPr>
+        <w:pStyle w:val="ListParagraph"/>
+        <w:numPr>
+          <w:ilvl w:val="0"/>
+          <w:numId w:val="6"/>
+        </w:numPr>
+      </w:pPr>
+      <w:r>
+        <w:t>Ability to have insights to customize insurance policy</w:t>
+      </w:r>
+    </w:p>
+    <w:p>
+      <w:pPr>
+        <w:pStyle w:val="ListParagraph"/>
+        <w:numPr>
+          <w:ilvl w:val="0"/>
+          <w:numId w:val="6"/>
+        </w:numPr>
+      </w:pPr>
+      <w:r>
+        <w:t>Insights into competitor strategies and market trends</w:t>
+      </w:r>
+    </w:p>
+    <w:p>
+      <w:pPr>
+        <w:pStyle w:val="ListParagraph"/>
+        <w:numPr>
+          <w:ilvl w:val="0"/>
+          <w:numId w:val="6"/>
+        </w:numPr>
+      </w:pPr>
+      <w:r>
+        <w:t>Enhanced revenue through data driven decisions.</w:t>
       </w:r>
     </w:p>
     <w:p>
@@ -206,17 +601,74 @@
         <w:spacing w:before="0" w:after="0"/>
         <w:jc w:val="both"/>
       </w:pPr>
-      <w:bookmarkStart w:id="5" w:name="_ucpd4vi5jzv1" w:colFirst="0" w:colLast="0"/>
-      <w:bookmarkEnd w:id="5"/>
+      <w:bookmarkStart w:id="8" w:name="_8oj44eqg42aq" w:colFirst="0" w:colLast="0"/>
+      <w:bookmarkEnd w:id="8"/>
+      <w:r>
+        <w:t xml:space="preserve"> </w:t>
+      </w:r>
       <w:r>
         <w:rPr>
           <w:sz w:val="28"/>
           <w:szCs w:val="28"/>
         </w:rPr>
-        <w:t>Definitions and Acronyms</w:t>
-      </w:r>
-      <w:r>
-        <w:t xml:space="preserve"> -</w:t>
+        <w:t>Assumptions and Dependencies</w:t>
+      </w:r>
+      <w:r>
+        <w:t xml:space="preserve"> </w:t>
+      </w:r>
+      <w:r>
+        <w:t>–</w:t>
+      </w:r>
+      <w:r>
+        <w:t xml:space="preserve"> </w:t>
+      </w:r>
+    </w:p>
+    <w:p>
+      <w:pPr>
+        <w:pStyle w:val="ListParagraph"/>
+        <w:numPr>
+          <w:ilvl w:val="0"/>
+          <w:numId w:val="7"/>
+        </w:numPr>
+      </w:pPr>
+      <w:r>
+        <w:t>Data is legally obtained and is available</w:t>
+      </w:r>
+    </w:p>
+    <w:p>
+      <w:pPr>
+        <w:pStyle w:val="ListParagraph"/>
+        <w:numPr>
+          <w:ilvl w:val="0"/>
+          <w:numId w:val="7"/>
+        </w:numPr>
+      </w:pPr>
+      <w:r>
+        <w:t>AWS infrastructure is used in the company</w:t>
+      </w:r>
+    </w:p>
+    <w:p>
+      <w:pPr>
+        <w:pStyle w:val="ListParagraph"/>
+        <w:numPr>
+          <w:ilvl w:val="0"/>
+          <w:numId w:val="7"/>
+        </w:numPr>
+      </w:pPr>
+      <w:r>
+        <w:t>Business analytics is compatible with the tools being used</w:t>
+      </w:r>
+    </w:p>
+    <w:p>
+      <w:pPr>
+        <w:pStyle w:val="ListParagraph"/>
+        <w:numPr>
+          <w:ilvl w:val="0"/>
+          <w:numId w:val="7"/>
+        </w:numPr>
+      </w:pPr>
+      <w:r>
+        <w:t>Timely approval and allocation of resources for the projects</w:t>
       </w:r>
     </w:p>
     <w:p>
@@ -227,412 +679,20 @@
           <w:numId w:val="1"/>
         </w:numPr>
         <w:spacing w:before="0" w:after="0"/>
-        <w:rPr>
-          <w:i/>
-          <w:color w:val="666666"/>
-          <w:sz w:val="18"/>
-          <w:szCs w:val="18"/>
-        </w:rPr>
-      </w:pPr>
-      <w:bookmarkStart w:id="6" w:name="_x6a7d21n6rbr" w:colFirst="0" w:colLast="0"/>
-      <w:bookmarkEnd w:id="6"/>
+        <w:jc w:val="both"/>
+      </w:pPr>
+      <w:bookmarkStart w:id="9" w:name="_j87p17nsfp4v" w:colFirst="0" w:colLast="0"/>
+      <w:bookmarkEnd w:id="9"/>
       <w:r>
         <w:rPr>
           <w:sz w:val="32"/>
           <w:szCs w:val="32"/>
         </w:rPr>
-        <w:t>Overall</w:t>
-      </w:r>
-      <w:r>
-        <w:rPr>
-          <w:sz w:val="32"/>
-          <w:szCs w:val="32"/>
-        </w:rPr>
-        <w:t xml:space="preserve"> D</w:t>
-      </w:r>
-      <w:r>
-        <w:rPr>
-          <w:sz w:val="32"/>
-          <w:szCs w:val="32"/>
-        </w:rPr>
-        <w:t>escription</w:t>
-      </w:r>
-      <w:r>
-        <w:t xml:space="preserve"> </w:t>
+        <w:t>System Features and Requirements -</w:t>
       </w:r>
       <w:r>
         <w:rPr>
           <w:i/>
-          <w:color w:val="666666"/>
-          <w:sz w:val="18"/>
-          <w:szCs w:val="18"/>
-        </w:rPr>
-        <w:br/>
-        <w:t xml:space="preserve">We </w:t>
-      </w:r>
-      <w:r>
-        <w:rPr>
-          <w:i/>
-          <w:color w:val="666666"/>
-          <w:sz w:val="18"/>
-          <w:szCs w:val="18"/>
-        </w:rPr>
-        <w:t>will</w:t>
-      </w:r>
-      <w:r>
-        <w:rPr>
-          <w:i/>
-          <w:color w:val="666666"/>
-          <w:sz w:val="18"/>
-          <w:szCs w:val="18"/>
-        </w:rPr>
-        <w:t xml:space="preserve"> be creating a </w:t>
-      </w:r>
-      <w:r>
-        <w:rPr>
-          <w:i/>
-          <w:color w:val="666666"/>
-          <w:sz w:val="18"/>
-          <w:szCs w:val="18"/>
-        </w:rPr>
-        <w:t xml:space="preserve">ETL Pipeline. </w:t>
-      </w:r>
-    </w:p>
-    <w:p>
-      <w:pPr>
-        <w:pStyle w:val="ListParagraph"/>
-        <w:numPr>
-          <w:ilvl w:val="0"/>
-          <w:numId w:val="3"/>
-        </w:numPr>
-        <w:rPr>
-          <w:color w:val="1F497D" w:themeColor="text2"/>
-        </w:rPr>
-      </w:pPr>
-      <w:r>
-        <w:rPr>
-          <w:color w:val="1F497D" w:themeColor="text2"/>
-        </w:rPr>
-        <w:t>We will first ingest the data from different CSV files to AWS S3</w:t>
-      </w:r>
-    </w:p>
-    <w:p>
-      <w:pPr>
-        <w:pStyle w:val="ListParagraph"/>
-        <w:numPr>
-          <w:ilvl w:val="0"/>
-          <w:numId w:val="3"/>
-        </w:numPr>
-        <w:rPr>
-          <w:color w:val="1F497D" w:themeColor="text2"/>
-        </w:rPr>
-      </w:pPr>
-      <w:r>
-        <w:rPr>
-          <w:color w:val="1F497D" w:themeColor="text2"/>
-        </w:rPr>
-        <w:t xml:space="preserve">For each file we will do data cleaning which involves </w:t>
-      </w:r>
-    </w:p>
-    <w:p>
-      <w:pPr>
-        <w:pStyle w:val="ListParagraph"/>
-        <w:numPr>
-          <w:ilvl w:val="1"/>
-          <w:numId w:val="3"/>
-        </w:numPr>
-        <w:rPr>
-          <w:color w:val="1F497D" w:themeColor="text2"/>
-        </w:rPr>
-      </w:pPr>
-      <w:r>
-        <w:rPr>
-          <w:color w:val="1F497D" w:themeColor="text2"/>
-        </w:rPr>
-        <w:t>Checking for null values</w:t>
-      </w:r>
-    </w:p>
-    <w:p>
-      <w:pPr>
-        <w:pStyle w:val="ListParagraph"/>
-        <w:numPr>
-          <w:ilvl w:val="1"/>
-          <w:numId w:val="3"/>
-        </w:numPr>
-        <w:rPr>
-          <w:color w:val="1F497D" w:themeColor="text2"/>
-        </w:rPr>
-      </w:pPr>
-      <w:r>
-        <w:rPr>
-          <w:color w:val="1F497D" w:themeColor="text2"/>
-        </w:rPr>
-        <w:t>Count the total Null Values for each columns</w:t>
-      </w:r>
-    </w:p>
-    <w:p>
-      <w:pPr>
-        <w:pStyle w:val="ListParagraph"/>
-        <w:numPr>
-          <w:ilvl w:val="1"/>
-          <w:numId w:val="3"/>
-        </w:numPr>
-        <w:rPr>
-          <w:color w:val="1F497D" w:themeColor="text2"/>
-        </w:rPr>
-      </w:pPr>
-      <w:r>
-        <w:rPr>
-          <w:color w:val="1F497D" w:themeColor="text2"/>
-        </w:rPr>
-        <w:t>Replace the Null values by NA</w:t>
-      </w:r>
-    </w:p>
-    <w:p>
-      <w:pPr>
-        <w:pStyle w:val="ListParagraph"/>
-        <w:numPr>
-          <w:ilvl w:val="1"/>
-          <w:numId w:val="3"/>
-        </w:numPr>
-        <w:rPr>
-          <w:color w:val="1F497D" w:themeColor="text2"/>
-        </w:rPr>
-      </w:pPr>
-      <w:r>
-        <w:rPr>
-          <w:color w:val="1F497D" w:themeColor="text2"/>
-        </w:rPr>
-        <w:t>Deduplication</w:t>
-      </w:r>
-    </w:p>
-    <w:p>
-      <w:pPr>
-        <w:pStyle w:val="ListParagraph"/>
-        <w:numPr>
-          <w:ilvl w:val="1"/>
-          <w:numId w:val="3"/>
-        </w:numPr>
-        <w:rPr>
-          <w:color w:val="1F497D" w:themeColor="text2"/>
-        </w:rPr>
-      </w:pPr>
-      <w:r>
-        <w:rPr>
-          <w:color w:val="1F497D" w:themeColor="text2"/>
-        </w:rPr>
-        <w:t>Check the labels</w:t>
-      </w:r>
-    </w:p>
-    <w:p>
-      <w:pPr>
-        <w:pStyle w:val="ListParagraph"/>
-        <w:numPr>
-          <w:ilvl w:val="1"/>
-          <w:numId w:val="3"/>
-        </w:numPr>
-        <w:rPr>
-          <w:color w:val="1F497D" w:themeColor="text2"/>
-        </w:rPr>
-      </w:pPr>
-      <w:r>
-        <w:rPr>
-          <w:color w:val="1F497D" w:themeColor="text2"/>
-        </w:rPr>
-        <w:t>Join different tables to get the corresponding datasets</w:t>
-      </w:r>
-    </w:p>
-    <w:p>
-      <w:pPr>
-        <w:pStyle w:val="ListParagraph"/>
-        <w:numPr>
-          <w:ilvl w:val="0"/>
-          <w:numId w:val="3"/>
-        </w:numPr>
-        <w:rPr>
-          <w:color w:val="1F497D" w:themeColor="text2"/>
-        </w:rPr>
-      </w:pPr>
-      <w:r>
-        <w:rPr>
-          <w:color w:val="1F497D" w:themeColor="text2"/>
-        </w:rPr>
-        <w:t xml:space="preserve">After the cleaning, we will upload each data set into redshift table </w:t>
-      </w:r>
-    </w:p>
-    <w:p>
-      <w:pPr>
-        <w:pStyle w:val="ListParagraph"/>
-        <w:numPr>
-          <w:ilvl w:val="0"/>
-          <w:numId w:val="3"/>
-        </w:numPr>
-        <w:rPr>
-          <w:color w:val="1F497D" w:themeColor="text2"/>
-        </w:rPr>
-      </w:pPr>
-      <w:r>
-        <w:rPr>
-          <w:color w:val="1F497D" w:themeColor="text2"/>
-        </w:rPr>
-        <w:t>We should create Schema design for target tables</w:t>
-      </w:r>
-    </w:p>
-    <w:p>
-      <w:pPr>
-        <w:pStyle w:val="ListParagraph"/>
-        <w:numPr>
-          <w:ilvl w:val="0"/>
-          <w:numId w:val="3"/>
-        </w:numPr>
-        <w:rPr>
-          <w:color w:val="1F497D" w:themeColor="text2"/>
-        </w:rPr>
-      </w:pPr>
-      <w:r>
-        <w:rPr>
-          <w:color w:val="1F497D" w:themeColor="text2"/>
-        </w:rPr>
-        <w:t>We should create separate redshift table for each use case output in a redshift schema</w:t>
-      </w:r>
-    </w:p>
-    <w:p>
-      <w:pPr>
-        <w:ind w:left="720"/>
-        <w:rPr>
-          <w:color w:val="1F497D" w:themeColor="text2"/>
-        </w:rPr>
-      </w:pPr>
-      <w:r>
-        <w:rPr>
-          <w:color w:val="1F497D" w:themeColor="text2"/>
-        </w:rPr>
-        <w:t xml:space="preserve">This a completely new product developed to understand the customer behavior so that we can make a decision </w:t>
-      </w:r>
-      <w:r>
-        <w:rPr>
-          <w:color w:val="1F497D" w:themeColor="text2"/>
-        </w:rPr>
-        <w:t>to increase company’s revenue by acquiring more customers.</w:t>
-      </w:r>
-    </w:p>
-    <w:p>
-      <w:pPr>
-        <w:ind w:left="720"/>
-        <w:rPr>
-          <w:color w:val="1F497D" w:themeColor="text2"/>
-        </w:rPr>
-      </w:pPr>
-      <w:r>
-        <w:rPr>
-          <w:color w:val="1F497D" w:themeColor="text2"/>
-        </w:rPr>
-        <w:t xml:space="preserve">The final </w:t>
-      </w:r>
-      <w:proofErr w:type="spellStart"/>
-      <w:r>
-        <w:rPr>
-          <w:color w:val="1F497D" w:themeColor="text2"/>
-        </w:rPr>
-        <w:t>usecase</w:t>
-      </w:r>
-      <w:proofErr w:type="spellEnd"/>
-      <w:r>
-        <w:rPr>
-          <w:color w:val="1F497D" w:themeColor="text2"/>
-        </w:rPr>
-        <w:t xml:space="preserve"> of the product will be viewed by business stakeholders to make data-driven decisions</w:t>
-      </w:r>
-    </w:p>
-    <w:p>
-      <w:pPr>
-        <w:pStyle w:val="Heading2"/>
-        <w:numPr>
-          <w:ilvl w:val="1"/>
-          <w:numId w:val="1"/>
-        </w:numPr>
-        <w:spacing w:before="0" w:after="0"/>
-        <w:jc w:val="both"/>
-        <w:rPr>
-          <w:color w:val="1F497D" w:themeColor="text2"/>
-          <w:sz w:val="22"/>
-          <w:szCs w:val="22"/>
-        </w:rPr>
-      </w:pPr>
-      <w:bookmarkStart w:id="7" w:name="_wpekxq84am0e" w:colFirst="0" w:colLast="0"/>
-      <w:bookmarkEnd w:id="7"/>
-      <w:r>
-        <w:lastRenderedPageBreak/>
-        <w:t xml:space="preserve"> </w:t>
-      </w:r>
-      <w:r>
-        <w:rPr>
-          <w:sz w:val="28"/>
-          <w:szCs w:val="28"/>
-        </w:rPr>
-        <w:t>User Needs</w:t>
-      </w:r>
-      <w:r>
-        <w:t xml:space="preserve"> - </w:t>
-      </w:r>
-      <w:r>
-        <w:rPr>
-          <w:color w:val="1F497D" w:themeColor="text2"/>
-          <w:sz w:val="22"/>
-          <w:szCs w:val="22"/>
-        </w:rPr>
-        <w:t>The business stakeholders use the end result of the project which is to get information as described in System Features to make different decisions</w:t>
-      </w:r>
-    </w:p>
-    <w:p>
-      <w:pPr>
-        <w:pStyle w:val="Heading2"/>
-        <w:numPr>
-          <w:ilvl w:val="1"/>
-          <w:numId w:val="1"/>
-        </w:numPr>
-        <w:spacing w:before="0" w:after="0"/>
-        <w:jc w:val="both"/>
-      </w:pPr>
-      <w:bookmarkStart w:id="8" w:name="_8oj44eqg42aq" w:colFirst="0" w:colLast="0"/>
-      <w:bookmarkEnd w:id="8"/>
-      <w:r>
-        <w:t xml:space="preserve"> </w:t>
-      </w:r>
-      <w:r>
-        <w:rPr>
-          <w:sz w:val="28"/>
-          <w:szCs w:val="28"/>
-        </w:rPr>
-        <w:t>Assumptions and Dependencies</w:t>
-      </w:r>
-      <w:r>
-        <w:t xml:space="preserve"> - </w:t>
-      </w:r>
-    </w:p>
-    <w:p>
-      <w:pPr>
-        <w:pStyle w:val="Heading1"/>
-        <w:numPr>
-          <w:ilvl w:val="0"/>
-          <w:numId w:val="1"/>
-        </w:numPr>
-        <w:spacing w:before="0" w:after="0"/>
-        <w:jc w:val="both"/>
-      </w:pPr>
-      <w:bookmarkStart w:id="9" w:name="_j87p17nsfp4v" w:colFirst="0" w:colLast="0"/>
-      <w:bookmarkEnd w:id="9"/>
-      <w:r>
-        <w:rPr>
-          <w:sz w:val="32"/>
-          <w:szCs w:val="32"/>
-        </w:rPr>
-        <w:t>System Features and Requirements -</w:t>
-      </w:r>
-      <w:r>
-        <w:rPr>
-          <w:i/>
-          <w:color w:val="1C4587"/>
           <w:sz w:val="18"/>
           <w:szCs w:val="18"/>
           <w:highlight w:val="white"/>
@@ -650,7 +710,6 @@
         <w:spacing w:before="0" w:after="0"/>
         <w:jc w:val="both"/>
         <w:rPr>
-          <w:color w:val="0B5394"/>
           <w:sz w:val="28"/>
           <w:szCs w:val="28"/>
         </w:rPr>
@@ -673,7 +732,6 @@
       </w:r>
       <w:r>
         <w:rPr>
-          <w:color w:val="0B5394"/>
           <w:sz w:val="28"/>
           <w:szCs w:val="28"/>
         </w:rPr>
@@ -691,7 +749,6 @@
         <w:rPr>
           <w:rFonts w:ascii="Calibri" w:eastAsia="Calibri" w:hAnsi="Calibri" w:cs="Calibri"/>
           <w:b/>
-          <w:color w:val="1F497D" w:themeColor="text2"/>
           <w:sz w:val="20"/>
           <w:szCs w:val="20"/>
           <w:highlight w:val="white"/>
@@ -700,7 +757,6 @@
       <w:r>
         <w:rPr>
           <w:rFonts w:ascii="Calibri" w:eastAsia="Calibri" w:hAnsi="Calibri" w:cs="Calibri"/>
-          <w:color w:val="1F497D" w:themeColor="text2"/>
           <w:sz w:val="20"/>
           <w:szCs w:val="20"/>
         </w:rPr>
@@ -717,7 +773,6 @@
         <w:rPr>
           <w:rFonts w:ascii="Calibri" w:eastAsia="Calibri" w:hAnsi="Calibri" w:cs="Calibri"/>
           <w:b/>
-          <w:color w:val="1F497D" w:themeColor="text2"/>
           <w:sz w:val="20"/>
           <w:szCs w:val="20"/>
           <w:highlight w:val="white"/>
@@ -726,7 +781,6 @@
       <w:r>
         <w:rPr>
           <w:rFonts w:ascii="Calibri" w:eastAsia="Calibri" w:hAnsi="Calibri" w:cs="Calibri"/>
-          <w:color w:val="1F497D" w:themeColor="text2"/>
           <w:sz w:val="20"/>
           <w:szCs w:val="20"/>
         </w:rPr>
@@ -743,7 +797,6 @@
         <w:rPr>
           <w:rFonts w:ascii="Calibri" w:eastAsia="Calibri" w:hAnsi="Calibri" w:cs="Calibri"/>
           <w:b/>
-          <w:color w:val="1F497D" w:themeColor="text2"/>
           <w:sz w:val="20"/>
           <w:szCs w:val="20"/>
           <w:highlight w:val="white"/>
@@ -752,7 +805,6 @@
       <w:r>
         <w:rPr>
           <w:rFonts w:ascii="Calibri" w:eastAsia="Calibri" w:hAnsi="Calibri" w:cs="Calibri"/>
-          <w:color w:val="1F497D" w:themeColor="text2"/>
           <w:sz w:val="20"/>
           <w:szCs w:val="20"/>
         </w:rPr>
@@ -769,7 +821,6 @@
         <w:rPr>
           <w:rFonts w:ascii="Calibri" w:eastAsia="Calibri" w:hAnsi="Calibri" w:cs="Calibri"/>
           <w:b/>
-          <w:color w:val="1F497D" w:themeColor="text2"/>
           <w:sz w:val="20"/>
           <w:szCs w:val="20"/>
           <w:highlight w:val="white"/>
@@ -778,7 +829,6 @@
       <w:r>
         <w:rPr>
           <w:rFonts w:ascii="Calibri" w:eastAsia="Calibri" w:hAnsi="Calibri" w:cs="Calibri"/>
-          <w:color w:val="1F497D" w:themeColor="text2"/>
           <w:sz w:val="20"/>
           <w:szCs w:val="20"/>
         </w:rPr>
@@ -795,7 +845,6 @@
         <w:rPr>
           <w:rFonts w:ascii="Calibri" w:eastAsia="Calibri" w:hAnsi="Calibri" w:cs="Calibri"/>
           <w:b/>
-          <w:color w:val="1F497D" w:themeColor="text2"/>
           <w:sz w:val="20"/>
           <w:szCs w:val="20"/>
           <w:highlight w:val="white"/>
@@ -804,7 +853,6 @@
       <w:r>
         <w:rPr>
           <w:rFonts w:ascii="Calibri" w:eastAsia="Calibri" w:hAnsi="Calibri" w:cs="Calibri"/>
-          <w:color w:val="1F497D" w:themeColor="text2"/>
           <w:sz w:val="20"/>
           <w:szCs w:val="20"/>
         </w:rPr>
@@ -821,7 +869,6 @@
         <w:rPr>
           <w:rFonts w:ascii="Calibri" w:eastAsia="Calibri" w:hAnsi="Calibri" w:cs="Calibri"/>
           <w:b/>
-          <w:color w:val="1F497D" w:themeColor="text2"/>
           <w:sz w:val="20"/>
           <w:szCs w:val="20"/>
           <w:highlight w:val="white"/>
@@ -830,7 +877,6 @@
       <w:r>
         <w:rPr>
           <w:rFonts w:ascii="Calibri" w:eastAsia="Calibri" w:hAnsi="Calibri" w:cs="Calibri"/>
-          <w:color w:val="1F497D" w:themeColor="text2"/>
           <w:sz w:val="20"/>
           <w:szCs w:val="20"/>
         </w:rPr>
@@ -847,7 +893,6 @@
         <w:rPr>
           <w:rFonts w:ascii="Calibri" w:eastAsia="Calibri" w:hAnsi="Calibri" w:cs="Calibri"/>
           <w:b/>
-          <w:color w:val="1F497D" w:themeColor="text2"/>
           <w:sz w:val="20"/>
           <w:szCs w:val="20"/>
           <w:highlight w:val="white"/>
@@ -856,7 +901,6 @@
       <w:r>
         <w:rPr>
           <w:rFonts w:ascii="Calibri" w:eastAsia="Calibri" w:hAnsi="Calibri" w:cs="Calibri"/>
-          <w:color w:val="1F497D" w:themeColor="text2"/>
           <w:sz w:val="20"/>
           <w:szCs w:val="20"/>
         </w:rPr>
@@ -873,7 +917,6 @@
         <w:rPr>
           <w:rFonts w:ascii="Calibri" w:eastAsia="Calibri" w:hAnsi="Calibri" w:cs="Calibri"/>
           <w:b/>
-          <w:color w:val="1F497D" w:themeColor="text2"/>
           <w:sz w:val="20"/>
           <w:szCs w:val="20"/>
           <w:highlight w:val="white"/>
@@ -882,7 +925,6 @@
       <w:r>
         <w:rPr>
           <w:rFonts w:ascii="Calibri" w:eastAsia="Calibri" w:hAnsi="Calibri" w:cs="Calibri"/>
-          <w:color w:val="1F497D" w:themeColor="text2"/>
           <w:sz w:val="20"/>
           <w:szCs w:val="20"/>
         </w:rPr>
@@ -899,7 +941,6 @@
         <w:rPr>
           <w:rFonts w:ascii="Calibri" w:eastAsia="Calibri" w:hAnsi="Calibri" w:cs="Calibri"/>
           <w:b/>
-          <w:color w:val="1F497D" w:themeColor="text2"/>
           <w:sz w:val="20"/>
           <w:szCs w:val="20"/>
           <w:highlight w:val="white"/>
@@ -908,7 +949,6 @@
       <w:r>
         <w:rPr>
           <w:rFonts w:ascii="Calibri" w:eastAsia="Calibri" w:hAnsi="Calibri" w:cs="Calibri"/>
-          <w:color w:val="1F497D" w:themeColor="text2"/>
           <w:sz w:val="20"/>
           <w:szCs w:val="20"/>
         </w:rPr>
@@ -925,7 +965,6 @@
         <w:rPr>
           <w:rFonts w:ascii="Calibri" w:eastAsia="Calibri" w:hAnsi="Calibri" w:cs="Calibri"/>
           <w:b/>
-          <w:color w:val="1F497D" w:themeColor="text2"/>
           <w:sz w:val="20"/>
           <w:szCs w:val="20"/>
           <w:highlight w:val="white"/>
@@ -934,7 +973,6 @@
       <w:r>
         <w:rPr>
           <w:rFonts w:ascii="Calibri" w:eastAsia="Calibri" w:hAnsi="Calibri" w:cs="Calibri"/>
-          <w:color w:val="1F497D" w:themeColor="text2"/>
           <w:sz w:val="20"/>
           <w:szCs w:val="20"/>
         </w:rPr>
@@ -951,7 +989,6 @@
         <w:rPr>
           <w:rFonts w:ascii="Calibri" w:eastAsia="Calibri" w:hAnsi="Calibri" w:cs="Calibri"/>
           <w:b/>
-          <w:color w:val="1F497D" w:themeColor="text2"/>
           <w:sz w:val="20"/>
           <w:szCs w:val="20"/>
           <w:highlight w:val="white"/>
@@ -960,7 +997,6 @@
       <w:r>
         <w:rPr>
           <w:rFonts w:ascii="Calibri" w:eastAsia="Calibri" w:hAnsi="Calibri" w:cs="Calibri"/>
-          <w:color w:val="1F497D" w:themeColor="text2"/>
           <w:sz w:val="20"/>
           <w:szCs w:val="20"/>
         </w:rPr>
@@ -977,7 +1013,6 @@
         <w:rPr>
           <w:rFonts w:ascii="Calibri" w:eastAsia="Calibri" w:hAnsi="Calibri" w:cs="Calibri"/>
           <w:b/>
-          <w:color w:val="1F497D" w:themeColor="text2"/>
           <w:sz w:val="20"/>
           <w:szCs w:val="20"/>
           <w:highlight w:val="white"/>
@@ -986,7 +1021,6 @@
       <w:r>
         <w:rPr>
           <w:rFonts w:ascii="Calibri" w:eastAsia="Calibri" w:hAnsi="Calibri" w:cs="Calibri"/>
-          <w:color w:val="1F497D" w:themeColor="text2"/>
           <w:sz w:val="20"/>
           <w:szCs w:val="20"/>
         </w:rPr>
@@ -1004,7 +1038,6 @@
         <w:rPr>
           <w:rFonts w:ascii="Calibri" w:eastAsia="Calibri" w:hAnsi="Calibri" w:cs="Calibri"/>
           <w:b/>
-          <w:color w:val="1F497D" w:themeColor="text2"/>
           <w:sz w:val="20"/>
           <w:szCs w:val="20"/>
           <w:highlight w:val="white"/>
@@ -1013,7 +1046,6 @@
       <w:r>
         <w:rPr>
           <w:rFonts w:ascii="Calibri" w:eastAsia="Calibri" w:hAnsi="Calibri" w:cs="Calibri"/>
-          <w:color w:val="1F497D" w:themeColor="text2"/>
           <w:sz w:val="20"/>
           <w:szCs w:val="20"/>
         </w:rPr>
@@ -1046,6 +1078,7 @@
           <w:sz w:val="28"/>
           <w:szCs w:val="28"/>
         </w:rPr>
+        <w:lastRenderedPageBreak/>
         <w:t xml:space="preserve">External Interface Requirements </w:t>
       </w:r>
     </w:p>
@@ -1059,7 +1092,7 @@
         <w:spacing w:before="0" w:after="0"/>
         <w:jc w:val="both"/>
         <w:rPr>
-          <w:color w:val="3C78D8"/>
+          <w:color w:val="auto"/>
           <w:sz w:val="24"/>
           <w:szCs w:val="24"/>
         </w:rPr>
@@ -1068,7 +1101,7 @@
       <w:bookmarkEnd w:id="12"/>
       <w:r>
         <w:rPr>
-          <w:color w:val="3C78D8"/>
+          <w:color w:val="auto"/>
           <w:sz w:val="24"/>
           <w:szCs w:val="24"/>
         </w:rPr>
@@ -1077,6 +1110,30 @@
     </w:p>
     <w:p>
       <w:pPr>
+        <w:pStyle w:val="ListParagraph"/>
+        <w:numPr>
+          <w:ilvl w:val="0"/>
+          <w:numId w:val="8"/>
+        </w:numPr>
+      </w:pPr>
+      <w:r>
+        <w:t>Stakeholders and analysts have access to AWS Redshift</w:t>
+      </w:r>
+    </w:p>
+    <w:p>
+      <w:pPr>
+        <w:pStyle w:val="ListParagraph"/>
+        <w:numPr>
+          <w:ilvl w:val="0"/>
+          <w:numId w:val="8"/>
+        </w:numPr>
+      </w:pPr>
+      <w:r>
+        <w:t>Role based access and IAM roles has to be assigned</w:t>
+      </w:r>
+    </w:p>
+    <w:p>
+      <w:pPr>
         <w:pStyle w:val="Heading3"/>
         <w:numPr>
           <w:ilvl w:val="2"/>
@@ -1085,7 +1142,7 @@
         <w:spacing w:before="0" w:after="0"/>
         <w:jc w:val="both"/>
         <w:rPr>
-          <w:color w:val="3C78D8"/>
+          <w:color w:val="auto"/>
           <w:sz w:val="24"/>
           <w:szCs w:val="24"/>
         </w:rPr>
@@ -1094,7 +1151,7 @@
       <w:bookmarkEnd w:id="13"/>
       <w:r>
         <w:rPr>
-          <w:color w:val="3C78D8"/>
+          <w:color w:val="auto"/>
           <w:sz w:val="24"/>
           <w:szCs w:val="24"/>
         </w:rPr>
@@ -1103,16 +1160,52 @@
     </w:p>
     <w:p>
       <w:pPr>
-        <w:ind w:left="2160"/>
-        <w:rPr>
-          <w:color w:val="1F497D" w:themeColor="text2"/>
-        </w:rPr>
-      </w:pPr>
-      <w:r>
-        <w:rPr>
-          <w:color w:val="1F497D" w:themeColor="text2"/>
-        </w:rPr>
-        <w:t>Cloud Computing (AWS Serverless Compute), Storage (Amazon S3)</w:t>
+        <w:pStyle w:val="Heading3"/>
+        <w:numPr>
+          <w:ilvl w:val="0"/>
+          <w:numId w:val="9"/>
+        </w:numPr>
+        <w:spacing w:before="0" w:after="0"/>
+        <w:jc w:val="both"/>
+        <w:rPr>
+          <w:color w:val="auto"/>
+          <w:sz w:val="24"/>
+          <w:szCs w:val="24"/>
+        </w:rPr>
+      </w:pPr>
+      <w:bookmarkStart w:id="14" w:name="_napv2x20xv33" w:colFirst="0" w:colLast="0"/>
+      <w:bookmarkEnd w:id="14"/>
+      <w:r>
+        <w:rPr>
+          <w:color w:val="auto"/>
+          <w:sz w:val="24"/>
+          <w:szCs w:val="24"/>
+        </w:rPr>
+        <w:t>AWS EC2 instances for running EMR clusters</w:t>
+      </w:r>
+    </w:p>
+    <w:p>
+      <w:pPr>
+        <w:pStyle w:val="ListParagraph"/>
+        <w:numPr>
+          <w:ilvl w:val="0"/>
+          <w:numId w:val="9"/>
+        </w:numPr>
+      </w:pPr>
+      <w:r>
+        <w:t>AWS S3 for data storage</w:t>
+      </w:r>
+    </w:p>
+    <w:p>
+      <w:pPr>
+        <w:pStyle w:val="ListParagraph"/>
+        <w:numPr>
+          <w:ilvl w:val="0"/>
+          <w:numId w:val="9"/>
+        </w:numPr>
+      </w:pPr>
+      <w:r>
+        <w:t>AWS Redshift for data warehousing</w:t>
       </w:r>
     </w:p>
     <w:p>
@@ -1125,16 +1218,14 @@
         <w:spacing w:before="0" w:after="0"/>
         <w:jc w:val="both"/>
         <w:rPr>
-          <w:color w:val="3C78D8"/>
+          <w:color w:val="auto"/>
           <w:sz w:val="24"/>
           <w:szCs w:val="24"/>
         </w:rPr>
       </w:pPr>
-      <w:bookmarkStart w:id="14" w:name="_napv2x20xv33" w:colFirst="0" w:colLast="0"/>
-      <w:bookmarkEnd w:id="14"/>
-      <w:r>
-        <w:rPr>
-          <w:color w:val="3C78D8"/>
+      <w:r>
+        <w:rPr>
+          <w:color w:val="auto"/>
           <w:sz w:val="24"/>
           <w:szCs w:val="24"/>
         </w:rPr>
@@ -1143,118 +1234,62 @@
     </w:p>
     <w:p>
       <w:pPr>
-        <w:ind w:left="2160"/>
-        <w:rPr>
-          <w:color w:val="1F497D" w:themeColor="text2"/>
-        </w:rPr>
-      </w:pPr>
-      <w:r>
-        <w:rPr>
-          <w:color w:val="1F497D" w:themeColor="text2"/>
-        </w:rPr>
-        <w:t xml:space="preserve">AWS S3 =&gt; Databricks, </w:t>
-      </w:r>
-      <w:proofErr w:type="spellStart"/>
-      <w:r>
-        <w:rPr>
-          <w:color w:val="1F497D" w:themeColor="text2"/>
-        </w:rPr>
-        <w:t>PySpark</w:t>
-      </w:r>
-      <w:proofErr w:type="spellEnd"/>
-      <w:r>
-        <w:rPr>
-          <w:color w:val="1F497D" w:themeColor="text2"/>
-        </w:rPr>
-        <w:t>, AWS EMR Studio =&gt; AWS Redshift</w:t>
-      </w:r>
-    </w:p>
-    <w:p>
-      <w:pPr>
-        <w:ind w:left="2160"/>
-        <w:rPr>
-          <w:color w:val="1F497D" w:themeColor="text2"/>
-        </w:rPr>
-      </w:pPr>
-      <w:r>
-        <w:rPr>
-          <w:color w:val="1F497D" w:themeColor="text2"/>
-        </w:rPr>
-        <w:t>Using S3 for staging Area and/or permanent storage for the CSV files we will be working with</w:t>
-      </w:r>
-    </w:p>
-    <w:p>
-      <w:pPr>
-        <w:ind w:left="2160"/>
-        <w:rPr>
-          <w:color w:val="1F497D" w:themeColor="text2"/>
-        </w:rPr>
-      </w:pPr>
-      <w:r>
-        <w:rPr>
-          <w:color w:val="1F497D" w:themeColor="text2"/>
-        </w:rPr>
-        <w:t xml:space="preserve">We will be using </w:t>
-      </w:r>
-      <w:proofErr w:type="spellStart"/>
-      <w:r>
-        <w:rPr>
-          <w:color w:val="1F497D" w:themeColor="text2"/>
-        </w:rPr>
-        <w:t>PySpark</w:t>
-      </w:r>
-      <w:proofErr w:type="spellEnd"/>
-      <w:r>
-        <w:rPr>
-          <w:color w:val="1F497D" w:themeColor="text2"/>
-        </w:rPr>
-        <w:t xml:space="preserve"> in AWS EMR Studio to run the transformations, which includes data cleaning, and processing the data</w:t>
-      </w:r>
-    </w:p>
-    <w:p>
-      <w:pPr>
-        <w:ind w:left="2160"/>
-        <w:rPr>
-          <w:color w:val="1F497D" w:themeColor="text2"/>
-        </w:rPr>
-      </w:pPr>
-      <w:r>
-        <w:rPr>
-          <w:color w:val="1F497D" w:themeColor="text2"/>
-        </w:rPr>
-        <w:t>We will be testing the code running in AWS EMR Studio in Databricks to save costs.</w:t>
-      </w:r>
-    </w:p>
-    <w:p>
-      <w:pPr>
-        <w:ind w:left="2160"/>
-        <w:rPr>
-          <w:color w:val="1F497D" w:themeColor="text2"/>
-        </w:rPr>
-      </w:pPr>
-      <w:r>
-        <w:rPr>
-          <w:color w:val="1F497D" w:themeColor="text2"/>
-        </w:rPr>
-        <w:t xml:space="preserve">We will create </w:t>
-      </w:r>
-      <w:r>
-        <w:rPr>
-          <w:color w:val="1F497D" w:themeColor="text2"/>
-        </w:rPr>
-        <w:t>tables</w:t>
-      </w:r>
-      <w:r>
-        <w:rPr>
-          <w:color w:val="1F497D" w:themeColor="text2"/>
-        </w:rPr>
-        <w:t xml:space="preserve"> in AWS Redshift </w:t>
-      </w:r>
-      <w:r>
-        <w:rPr>
-          <w:color w:val="1F497D" w:themeColor="text2"/>
-        </w:rPr>
-        <w:t>from the each cleaned data source.</w:t>
+        <w:pStyle w:val="ListParagraph"/>
+        <w:numPr>
+          <w:ilvl w:val="0"/>
+          <w:numId w:val="10"/>
+        </w:numPr>
+      </w:pPr>
+      <w:r>
+        <w:t>Databricks =&gt; data processing and analytics</w:t>
+      </w:r>
+    </w:p>
+    <w:p>
+      <w:pPr>
+        <w:pStyle w:val="ListParagraph"/>
+        <w:numPr>
+          <w:ilvl w:val="0"/>
+          <w:numId w:val="10"/>
+        </w:numPr>
+      </w:pPr>
+      <w:r>
+        <w:t>PySpark  =&gt; Data manipulation and transformation</w:t>
+      </w:r>
+    </w:p>
+    <w:p>
+      <w:pPr>
+        <w:pStyle w:val="ListParagraph"/>
+        <w:numPr>
+          <w:ilvl w:val="0"/>
+          <w:numId w:val="10"/>
+        </w:numPr>
+      </w:pPr>
+      <w:r>
+        <w:t>AWS EMR =&gt; Development env for data manipulation and transformation</w:t>
+      </w:r>
+    </w:p>
+    <w:p>
+      <w:pPr>
+        <w:pStyle w:val="ListParagraph"/>
+        <w:numPr>
+          <w:ilvl w:val="0"/>
+          <w:numId w:val="10"/>
+        </w:numPr>
+      </w:pPr>
+      <w:r>
+        <w:t>Jira =&gt; Project Management</w:t>
+      </w:r>
+    </w:p>
+    <w:p>
+      <w:pPr>
+        <w:pStyle w:val="ListParagraph"/>
+        <w:numPr>
+          <w:ilvl w:val="0"/>
+          <w:numId w:val="10"/>
+        </w:numPr>
+      </w:pPr>
+      <w:r>
+        <w:t>GitHub =&gt; Version control and collaboration</w:t>
       </w:r>
     </w:p>
     <w:p>
@@ -1267,7 +1302,7 @@
         <w:spacing w:before="0" w:after="0"/>
         <w:jc w:val="both"/>
         <w:rPr>
-          <w:color w:val="3C78D8"/>
+          <w:color w:val="auto"/>
           <w:sz w:val="24"/>
           <w:szCs w:val="24"/>
         </w:rPr>
@@ -1276,7 +1311,7 @@
       <w:bookmarkEnd w:id="15"/>
       <w:r>
         <w:rPr>
-          <w:color w:val="3C78D8"/>
+          <w:color w:val="auto"/>
           <w:sz w:val="24"/>
           <w:szCs w:val="24"/>
         </w:rPr>
@@ -1285,38 +1320,38 @@
     </w:p>
     <w:p>
       <w:pPr>
-        <w:ind w:left="2160"/>
-        <w:rPr>
-          <w:color w:val="1F497D" w:themeColor="text2"/>
-        </w:rPr>
-      </w:pPr>
-      <w:r>
-        <w:rPr>
-          <w:color w:val="1F497D" w:themeColor="text2"/>
-        </w:rPr>
+        <w:pStyle w:val="ListParagraph"/>
+        <w:numPr>
+          <w:ilvl w:val="0"/>
+          <w:numId w:val="11"/>
+        </w:numPr>
+      </w:pPr>
+      <w:r>
         <w:t>Jira for User stories and tasks</w:t>
       </w:r>
     </w:p>
     <w:p>
       <w:pPr>
-        <w:ind w:left="2160"/>
-        <w:rPr>
-          <w:color w:val="1F497D" w:themeColor="text2"/>
-        </w:rPr>
-      </w:pPr>
-      <w:proofErr w:type="spellStart"/>
-      <w:r>
-        <w:rPr>
-          <w:color w:val="1F497D" w:themeColor="text2"/>
-        </w:rPr>
-        <w:t>Github</w:t>
-      </w:r>
-      <w:proofErr w:type="spellEnd"/>
-      <w:r>
-        <w:rPr>
-          <w:color w:val="1F497D" w:themeColor="text2"/>
-        </w:rPr>
-        <w:t xml:space="preserve"> for collaboration and version control</w:t>
+        <w:pStyle w:val="ListParagraph"/>
+        <w:numPr>
+          <w:ilvl w:val="0"/>
+          <w:numId w:val="11"/>
+        </w:numPr>
+      </w:pPr>
+      <w:r>
+        <w:t>Github for collaboration and version control</w:t>
+      </w:r>
+    </w:p>
+    <w:p>
+      <w:pPr>
+        <w:pStyle w:val="ListParagraph"/>
+        <w:numPr>
+          <w:ilvl w:val="0"/>
+          <w:numId w:val="11"/>
+        </w:numPr>
+      </w:pPr>
+      <w:r>
+        <w:t>API integrations for data exchange</w:t>
       </w:r>
     </w:p>
     <w:p>
@@ -1334,62 +1369,136 @@
         <w:spacing w:before="0" w:after="0"/>
         <w:jc w:val="both"/>
         <w:rPr>
+          <w:sz w:val="28"/>
+          <w:szCs w:val="28"/>
+        </w:rPr>
+      </w:pPr>
+      <w:bookmarkStart w:id="16" w:name="_33m1b96fm3da" w:colFirst="0" w:colLast="0"/>
+      <w:bookmarkEnd w:id="16"/>
+      <w:r>
+        <w:rPr>
+          <w:sz w:val="28"/>
+          <w:szCs w:val="28"/>
+        </w:rPr>
+        <w:t>System Features</w:t>
+      </w:r>
+    </w:p>
+    <w:p>
+      <w:pPr>
+        <w:ind w:left="1440"/>
+      </w:pPr>
+      <w:r>
+        <w:t>These features are required for the automation and optimization of the pipeline such that it is able to produce accurate and insightful results</w:t>
+      </w:r>
+    </w:p>
+    <w:p>
+      <w:pPr>
+        <w:pStyle w:val="ListParagraph"/>
+        <w:numPr>
+          <w:ilvl w:val="0"/>
+          <w:numId w:val="12"/>
+        </w:numPr>
+      </w:pPr>
+      <w:r>
+        <w:t>Data Pipelines for ingesting and processing healthcare data</w:t>
+      </w:r>
+    </w:p>
+    <w:p>
+      <w:pPr>
+        <w:pStyle w:val="ListParagraph"/>
+        <w:numPr>
+          <w:ilvl w:val="0"/>
+          <w:numId w:val="12"/>
+        </w:numPr>
+      </w:pPr>
+      <w:r>
+        <w:t>Automated reporting and alert systems</w:t>
+      </w:r>
+    </w:p>
+    <w:p>
+      <w:pPr>
+        <w:pStyle w:val="ListParagraph"/>
+        <w:numPr>
+          <w:ilvl w:val="0"/>
+          <w:numId w:val="12"/>
+        </w:numPr>
+      </w:pPr>
+      <w:r>
+        <w:t xml:space="preserve">Redshift access for analysis </w:t>
+      </w:r>
+    </w:p>
+    <w:p>
+      <w:pPr>
+        <w:pStyle w:val="Heading2"/>
+        <w:numPr>
+          <w:ilvl w:val="1"/>
+          <w:numId w:val="1"/>
+        </w:numPr>
+        <w:spacing w:before="0" w:after="0"/>
+        <w:jc w:val="both"/>
+        <w:rPr>
           <w:sz w:val="34"/>
           <w:szCs w:val="34"/>
         </w:rPr>
       </w:pPr>
-      <w:bookmarkStart w:id="16" w:name="_33m1b96fm3da" w:colFirst="0" w:colLast="0"/>
-      <w:bookmarkEnd w:id="16"/>
+      <w:bookmarkStart w:id="17" w:name="_4vfo8acmhh9o" w:colFirst="0" w:colLast="0"/>
+      <w:bookmarkEnd w:id="17"/>
       <w:r>
         <w:rPr>
           <w:sz w:val="28"/>
           <w:szCs w:val="28"/>
         </w:rPr>
-        <w:lastRenderedPageBreak/>
-        <w:t xml:space="preserve">System Features - </w:t>
-      </w:r>
-      <w:r>
-        <w:rPr>
-          <w:i/>
-          <w:color w:val="1155CC"/>
-          <w:sz w:val="18"/>
-          <w:szCs w:val="18"/>
-          <w:highlight w:val="white"/>
-        </w:rPr>
-        <w:t>System features are a type of functional requirements. These are features that are required in order for a system to function.</w:t>
-      </w:r>
-    </w:p>
-    <w:p>
-      <w:pPr>
-        <w:pStyle w:val="Heading2"/>
-        <w:numPr>
-          <w:ilvl w:val="1"/>
+        <w:t xml:space="preserve">Nonfunctional Requirements - </w:t>
+      </w:r>
+    </w:p>
+    <w:p>
+      <w:pPr>
+        <w:pStyle w:val="Heading3"/>
+        <w:numPr>
+          <w:ilvl w:val="2"/>
           <w:numId w:val="1"/>
         </w:numPr>
         <w:spacing w:before="0" w:after="0"/>
         <w:jc w:val="both"/>
         <w:rPr>
-          <w:sz w:val="34"/>
-          <w:szCs w:val="34"/>
-        </w:rPr>
-      </w:pPr>
-      <w:bookmarkStart w:id="17" w:name="_4vfo8acmhh9o" w:colFirst="0" w:colLast="0"/>
-      <w:bookmarkEnd w:id="17"/>
-      <w:r>
-        <w:rPr>
-          <w:sz w:val="28"/>
-          <w:szCs w:val="28"/>
-        </w:rPr>
-        <w:t xml:space="preserve">Nonfunctional Requirements - </w:t>
-      </w:r>
-      <w:r>
-        <w:rPr>
-          <w:i/>
-          <w:color w:val="1155CC"/>
-          <w:sz w:val="18"/>
-          <w:szCs w:val="18"/>
-        </w:rPr>
-        <w:t>Nonfunctional requirements, which help ensure that a product will work the way users and other stakeholders expect it to, can be just as important as functional ones. These may include:</w:t>
+          <w:color w:val="auto"/>
+          <w:sz w:val="24"/>
+          <w:szCs w:val="24"/>
+        </w:rPr>
+      </w:pPr>
+      <w:bookmarkStart w:id="18" w:name="_qb1ne0avnn97" w:colFirst="0" w:colLast="0"/>
+      <w:bookmarkEnd w:id="18"/>
+      <w:r>
+        <w:rPr>
+          <w:color w:val="auto"/>
+          <w:sz w:val="24"/>
+          <w:szCs w:val="24"/>
+        </w:rPr>
+        <w:t>Performance requirements</w:t>
+      </w:r>
+    </w:p>
+    <w:p>
+      <w:pPr>
+        <w:pStyle w:val="ListParagraph"/>
+        <w:numPr>
+          <w:ilvl w:val="0"/>
+          <w:numId w:val="18"/>
+        </w:numPr>
+      </w:pPr>
+      <w:r>
+        <w:t>Cuncurrent access for 10 users</w:t>
+      </w:r>
+    </w:p>
+    <w:p>
+      <w:pPr>
+        <w:pStyle w:val="ListParagraph"/>
+        <w:numPr>
+          <w:ilvl w:val="0"/>
+          <w:numId w:val="18"/>
+        </w:numPr>
+      </w:pPr>
+      <w:r>
+        <w:t>Processing should handle 10 GB of the data per day</w:t>
       </w:r>
     </w:p>
     <w:p>
@@ -1402,20 +1511,32 @@
         <w:spacing w:before="0" w:after="0"/>
         <w:jc w:val="both"/>
         <w:rPr>
-          <w:color w:val="1155CC"/>
+          <w:color w:val="auto"/>
           <w:sz w:val="24"/>
           <w:szCs w:val="24"/>
         </w:rPr>
       </w:pPr>
-      <w:bookmarkStart w:id="18" w:name="_qb1ne0avnn97" w:colFirst="0" w:colLast="0"/>
-      <w:bookmarkEnd w:id="18"/>
-      <w:r>
-        <w:rPr>
-          <w:color w:val="1155CC"/>
+      <w:bookmarkStart w:id="19" w:name="_4vj86fvca7pl" w:colFirst="0" w:colLast="0"/>
+      <w:bookmarkEnd w:id="19"/>
+      <w:r>
+        <w:rPr>
+          <w:color w:val="auto"/>
           <w:sz w:val="24"/>
           <w:szCs w:val="24"/>
         </w:rPr>
-        <w:t>Performance requirements</w:t>
+        <w:t>Safety requirements</w:t>
+      </w:r>
+    </w:p>
+    <w:p>
+      <w:pPr>
+        <w:pStyle w:val="ListParagraph"/>
+        <w:numPr>
+          <w:ilvl w:val="0"/>
+          <w:numId w:val="21"/>
+        </w:numPr>
+      </w:pPr>
+      <w:r>
+        <w:t>Regular backup and disaster recovery</w:t>
       </w:r>
     </w:p>
     <w:p>
@@ -1428,20 +1549,44 @@
         <w:spacing w:before="0" w:after="0"/>
         <w:jc w:val="both"/>
         <w:rPr>
-          <w:color w:val="1155CC"/>
+          <w:color w:val="auto"/>
           <w:sz w:val="24"/>
           <w:szCs w:val="24"/>
         </w:rPr>
       </w:pPr>
-      <w:bookmarkStart w:id="19" w:name="_4vj86fvca7pl" w:colFirst="0" w:colLast="0"/>
-      <w:bookmarkEnd w:id="19"/>
-      <w:r>
-        <w:rPr>
-          <w:color w:val="1155CC"/>
+      <w:bookmarkStart w:id="20" w:name="_51fb10eeho2w" w:colFirst="0" w:colLast="0"/>
+      <w:bookmarkEnd w:id="20"/>
+      <w:r>
+        <w:rPr>
+          <w:color w:val="auto"/>
           <w:sz w:val="24"/>
           <w:szCs w:val="24"/>
         </w:rPr>
-        <w:t>Safety requirements</w:t>
+        <w:t>Security requirements</w:t>
+      </w:r>
+    </w:p>
+    <w:p>
+      <w:pPr>
+        <w:pStyle w:val="ListParagraph"/>
+        <w:numPr>
+          <w:ilvl w:val="0"/>
+          <w:numId w:val="21"/>
+        </w:numPr>
+      </w:pPr>
+      <w:r>
+        <w:t>MFA for system access</w:t>
+      </w:r>
+    </w:p>
+    <w:p>
+      <w:pPr>
+        <w:pStyle w:val="ListParagraph"/>
+        <w:numPr>
+          <w:ilvl w:val="0"/>
+          <w:numId w:val="21"/>
+        </w:numPr>
+      </w:pPr>
+      <w:r>
+        <w:t>Regular security audits</w:t>
       </w:r>
     </w:p>
     <w:p>
@@ -1451,75 +1596,61 @@
           <w:ilvl w:val="2"/>
           <w:numId w:val="1"/>
         </w:numPr>
-        <w:spacing w:before="0" w:after="0"/>
+        <w:spacing w:before="0"/>
         <w:jc w:val="both"/>
         <w:rPr>
-          <w:color w:val="1155CC"/>
+          <w:color w:val="auto"/>
           <w:sz w:val="24"/>
           <w:szCs w:val="24"/>
         </w:rPr>
       </w:pPr>
-      <w:bookmarkStart w:id="20" w:name="_51fb10eeho2w" w:colFirst="0" w:colLast="0"/>
-      <w:bookmarkEnd w:id="20"/>
-      <w:r>
-        <w:rPr>
-          <w:color w:val="1155CC"/>
+      <w:bookmarkStart w:id="21" w:name="_8a21oqb3jqkr" w:colFirst="0" w:colLast="0"/>
+      <w:bookmarkStart w:id="22" w:name="_48ta1ka0o40k" w:colFirst="0" w:colLast="0"/>
+      <w:bookmarkEnd w:id="21"/>
+      <w:bookmarkEnd w:id="22"/>
+      <w:r>
+        <w:rPr>
+          <w:color w:val="auto"/>
           <w:sz w:val="24"/>
           <w:szCs w:val="24"/>
         </w:rPr>
-        <w:t>Security requirements</w:t>
-      </w:r>
-    </w:p>
-    <w:p>
-      <w:pPr>
-        <w:pStyle w:val="Heading3"/>
-        <w:numPr>
-          <w:ilvl w:val="2"/>
-          <w:numId w:val="1"/>
-        </w:numPr>
-        <w:spacing w:before="0" w:after="0"/>
-        <w:jc w:val="both"/>
-        <w:rPr>
-          <w:color w:val="1155CC"/>
-          <w:sz w:val="24"/>
-          <w:szCs w:val="24"/>
-        </w:rPr>
-      </w:pPr>
-      <w:bookmarkStart w:id="21" w:name="_8a21oqb3jqkr" w:colFirst="0" w:colLast="0"/>
-      <w:bookmarkEnd w:id="21"/>
-      <w:r>
-        <w:rPr>
-          <w:color w:val="1155CC"/>
-          <w:sz w:val="24"/>
-          <w:szCs w:val="24"/>
-        </w:rPr>
-        <w:t>Usability requirements</w:t>
-      </w:r>
-    </w:p>
-    <w:p>
-      <w:pPr>
-        <w:pStyle w:val="Heading3"/>
-        <w:numPr>
-          <w:ilvl w:val="2"/>
-          <w:numId w:val="1"/>
-        </w:numPr>
-        <w:spacing w:before="0"/>
-        <w:jc w:val="both"/>
-        <w:rPr>
-          <w:color w:val="1155CC"/>
-          <w:sz w:val="24"/>
-          <w:szCs w:val="24"/>
-        </w:rPr>
-      </w:pPr>
-      <w:bookmarkStart w:id="22" w:name="_48ta1ka0o40k" w:colFirst="0" w:colLast="0"/>
-      <w:bookmarkEnd w:id="22"/>
-      <w:r>
-        <w:rPr>
-          <w:color w:val="1155CC"/>
-          <w:sz w:val="24"/>
-          <w:szCs w:val="24"/>
-        </w:rPr>
         <w:t>Scalability requirements</w:t>
+      </w:r>
+    </w:p>
+    <w:p>
+      <w:pPr>
+        <w:pStyle w:val="ListParagraph"/>
+        <w:numPr>
+          <w:ilvl w:val="0"/>
+          <w:numId w:val="21"/>
+        </w:numPr>
+      </w:pPr>
+      <w:r>
+        <w:t>Ability to scale processes based on data volume</w:t>
+      </w:r>
+    </w:p>
+    <w:p>
+      <w:pPr>
+        <w:pStyle w:val="ListParagraph"/>
+        <w:numPr>
+          <w:ilvl w:val="0"/>
+          <w:numId w:val="21"/>
+        </w:numPr>
+      </w:pPr>
+      <w:r>
+        <w:t>Support increasing number of users</w:t>
+      </w:r>
+    </w:p>
+    <w:p>
+      <w:pPr>
+        <w:pStyle w:val="ListParagraph"/>
+        <w:numPr>
+          <w:ilvl w:val="0"/>
+          <w:numId w:val="21"/>
+        </w:numPr>
+      </w:pPr>
+      <w:r>
+        <w:t>Flexibility to add new data sources with the use of SCD</w:t>
       </w:r>
     </w:p>
     <w:p>
@@ -1558,6 +1689,678 @@
 <file path=word/numbering.xml><?xml version="1.0" encoding="utf-8"?>
 <w:numbering xmlns:wpc="http://schemas.microsoft.com/office/word/2010/wordprocessingCanvas" xmlns:cx="http://schemas.microsoft.com/office/drawing/2014/chartex" xmlns:cx1="http://schemas.microsoft.com/office/drawing/2015/9/8/chartex" xmlns:cx2="http://schemas.microsoft.com/office/drawing/2015/10/21/chartex" xmlns:cx3="http://schemas.microsoft.com/office/drawing/2016/5/9/chartex" xmlns:cx4="http://schemas.microsoft.com/office/drawing/2016/5/10/chartex" xmlns:cx5="http://schemas.microsoft.com/office/drawing/2016/5/11/chartex" xmlns:cx6="http://schemas.microsoft.com/office/drawing/2016/5/12/chartex" xmlns:cx7="http://schemas.microsoft.com/office/drawing/2016/5/13/chartex" xmlns:cx8="http://schemas.microsoft.com/office/drawing/2016/5/14/chartex" xmlns:mc="http://schemas.openxmlformats.org/markup-compatibility/2006" xmlns:aink="http://schemas.microsoft.com/office/drawing/2016/ink" xmlns:am3d="http://schemas.microsoft.com/office/drawing/2017/model3d" xmlns:o="urn:schemas-microsoft-com:office:office" xmlns:oel="http://schemas.microsoft.com/office/2019/extlst" xmlns:r="http://schemas.openxmlformats.org/officeDocument/2006/relationships" xmlns:m="http://schemas.openxmlformats.org/officeDocument/2006/math" xmlns:v="urn:schemas-microsoft-com:vml" xmlns:wp14="http://schemas.microsoft.com/office/word/2010/wordprocessingDrawing" xmlns:wp="http://schemas.openxmlformats.org/drawingml/2006/wordprocessingDrawing" xmlns:w10="urn:schemas-microsoft-com:office:word" xmlns:w="http://schemas.openxmlformats.org/wordprocessingml/2006/main" xmlns:w14="http://schemas.microsoft.com/office/word/2010/wordml" xmlns:w15="http://schemas.microsoft.com/office/word/2012/wordml" xmlns:w16cex="http://schemas.microsoft.com/office/word/2018/wordml/cex" xmlns:w16cid="http://schemas.microsoft.com/office/word/2016/wordml/cid" xmlns:w16="http://schemas.microsoft.com/office/word/2018/wordml" xmlns:w16du="http://schemas.microsoft.com/office/word/2023/wordml/word16du" xmlns:w16sdtdh="http://schemas.microsoft.com/office/word/2020/wordml/sdtdatahash" xmlns:w16se="http://schemas.microsoft.com/office/word/2015/wordml/symex" xmlns:wpg="http://schemas.microsoft.com/office/word/2010/wordprocessingGroup" xmlns:wpi="http://schemas.microsoft.com/office/word/2010/wordprocessingInk" xmlns:wne="http://schemas.microsoft.com/office/word/2006/wordml" xmlns:wps="http://schemas.microsoft.com/office/word/2010/wordprocessingShape" mc:Ignorable="w14 w15 w16se w16cid w16 w16cex w16sdtdh w16du wp14">
   <w:abstractNum w:abstractNumId="0" w15:restartNumberingAfterBreak="0">
+    <w:nsid w:val="04B127F9"/>
+    <w:multiLevelType w:val="hybridMultilevel"/>
+    <w:tmpl w:val="F26E21D0"/>
+    <w:lvl w:ilvl="0" w:tplc="9C5620D6">
+      <w:start w:val="1"/>
+      <w:numFmt w:val="lowerLetter"/>
+      <w:lvlText w:val="%1)"/>
+      <w:lvlJc w:val="left"/>
+      <w:pPr>
+        <w:ind w:left="2520" w:hanging="360"/>
+      </w:pPr>
+      <w:rPr>
+        <w:rFonts w:hint="default"/>
+      </w:rPr>
+    </w:lvl>
+    <w:lvl w:ilvl="1" w:tplc="04090019" w:tentative="1">
+      <w:start w:val="1"/>
+      <w:numFmt w:val="lowerLetter"/>
+      <w:lvlText w:val="%2."/>
+      <w:lvlJc w:val="left"/>
+      <w:pPr>
+        <w:ind w:left="3240" w:hanging="360"/>
+      </w:pPr>
+    </w:lvl>
+    <w:lvl w:ilvl="2" w:tplc="0409001B" w:tentative="1">
+      <w:start w:val="1"/>
+      <w:numFmt w:val="lowerRoman"/>
+      <w:lvlText w:val="%3."/>
+      <w:lvlJc w:val="right"/>
+      <w:pPr>
+        <w:ind w:left="3960" w:hanging="180"/>
+      </w:pPr>
+    </w:lvl>
+    <w:lvl w:ilvl="3" w:tplc="0409000F" w:tentative="1">
+      <w:start w:val="1"/>
+      <w:numFmt w:val="decimal"/>
+      <w:lvlText w:val="%4."/>
+      <w:lvlJc w:val="left"/>
+      <w:pPr>
+        <w:ind w:left="4680" w:hanging="360"/>
+      </w:pPr>
+    </w:lvl>
+    <w:lvl w:ilvl="4" w:tplc="04090019" w:tentative="1">
+      <w:start w:val="1"/>
+      <w:numFmt w:val="lowerLetter"/>
+      <w:lvlText w:val="%5."/>
+      <w:lvlJc w:val="left"/>
+      <w:pPr>
+        <w:ind w:left="5400" w:hanging="360"/>
+      </w:pPr>
+    </w:lvl>
+    <w:lvl w:ilvl="5" w:tplc="0409001B" w:tentative="1">
+      <w:start w:val="1"/>
+      <w:numFmt w:val="lowerRoman"/>
+      <w:lvlText w:val="%6."/>
+      <w:lvlJc w:val="right"/>
+      <w:pPr>
+        <w:ind w:left="6120" w:hanging="180"/>
+      </w:pPr>
+    </w:lvl>
+    <w:lvl w:ilvl="6" w:tplc="0409000F" w:tentative="1">
+      <w:start w:val="1"/>
+      <w:numFmt w:val="decimal"/>
+      <w:lvlText w:val="%7."/>
+      <w:lvlJc w:val="left"/>
+      <w:pPr>
+        <w:ind w:left="6840" w:hanging="360"/>
+      </w:pPr>
+    </w:lvl>
+    <w:lvl w:ilvl="7" w:tplc="04090019" w:tentative="1">
+      <w:start w:val="1"/>
+      <w:numFmt w:val="lowerLetter"/>
+      <w:lvlText w:val="%8."/>
+      <w:lvlJc w:val="left"/>
+      <w:pPr>
+        <w:ind w:left="7560" w:hanging="360"/>
+      </w:pPr>
+    </w:lvl>
+    <w:lvl w:ilvl="8" w:tplc="0409001B" w:tentative="1">
+      <w:start w:val="1"/>
+      <w:numFmt w:val="lowerRoman"/>
+      <w:lvlText w:val="%9."/>
+      <w:lvlJc w:val="right"/>
+      <w:pPr>
+        <w:ind w:left="8280" w:hanging="180"/>
+      </w:pPr>
+    </w:lvl>
+  </w:abstractNum>
+  <w:abstractNum w:abstractNumId="1" w15:restartNumberingAfterBreak="0">
+    <w:nsid w:val="12C665DA"/>
+    <w:multiLevelType w:val="hybridMultilevel"/>
+    <w:tmpl w:val="B7AA651A"/>
+    <w:lvl w:ilvl="0" w:tplc="13C00F84">
+      <w:start w:val="1"/>
+      <w:numFmt w:val="bullet"/>
+      <w:lvlText w:val="-"/>
+      <w:lvlJc w:val="left"/>
+      <w:pPr>
+        <w:ind w:left="2520" w:hanging="360"/>
+      </w:pPr>
+      <w:rPr>
+        <w:rFonts w:ascii="Arial" w:eastAsia="Arial" w:hAnsi="Arial" w:cs="Arial" w:hint="default"/>
+      </w:rPr>
+    </w:lvl>
+    <w:lvl w:ilvl="1" w:tplc="04090003" w:tentative="1">
+      <w:start w:val="1"/>
+      <w:numFmt w:val="bullet"/>
+      <w:lvlText w:val="o"/>
+      <w:lvlJc w:val="left"/>
+      <w:pPr>
+        <w:ind w:left="3240" w:hanging="360"/>
+      </w:pPr>
+      <w:rPr>
+        <w:rFonts w:ascii="Courier New" w:hAnsi="Courier New" w:cs="Courier New" w:hint="default"/>
+      </w:rPr>
+    </w:lvl>
+    <w:lvl w:ilvl="2" w:tplc="04090005" w:tentative="1">
+      <w:start w:val="1"/>
+      <w:numFmt w:val="bullet"/>
+      <w:lvlText w:val=""/>
+      <w:lvlJc w:val="left"/>
+      <w:pPr>
+        <w:ind w:left="3960" w:hanging="360"/>
+      </w:pPr>
+      <w:rPr>
+        <w:rFonts w:ascii="Wingdings" w:hAnsi="Wingdings" w:hint="default"/>
+      </w:rPr>
+    </w:lvl>
+    <w:lvl w:ilvl="3" w:tplc="04090001" w:tentative="1">
+      <w:start w:val="1"/>
+      <w:numFmt w:val="bullet"/>
+      <w:lvlText w:val=""/>
+      <w:lvlJc w:val="left"/>
+      <w:pPr>
+        <w:ind w:left="4680" w:hanging="360"/>
+      </w:pPr>
+      <w:rPr>
+        <w:rFonts w:ascii="Symbol" w:hAnsi="Symbol" w:hint="default"/>
+      </w:rPr>
+    </w:lvl>
+    <w:lvl w:ilvl="4" w:tplc="04090003" w:tentative="1">
+      <w:start w:val="1"/>
+      <w:numFmt w:val="bullet"/>
+      <w:lvlText w:val="o"/>
+      <w:lvlJc w:val="left"/>
+      <w:pPr>
+        <w:ind w:left="5400" w:hanging="360"/>
+      </w:pPr>
+      <w:rPr>
+        <w:rFonts w:ascii="Courier New" w:hAnsi="Courier New" w:cs="Courier New" w:hint="default"/>
+      </w:rPr>
+    </w:lvl>
+    <w:lvl w:ilvl="5" w:tplc="04090005" w:tentative="1">
+      <w:start w:val="1"/>
+      <w:numFmt w:val="bullet"/>
+      <w:lvlText w:val=""/>
+      <w:lvlJc w:val="left"/>
+      <w:pPr>
+        <w:ind w:left="6120" w:hanging="360"/>
+      </w:pPr>
+      <w:rPr>
+        <w:rFonts w:ascii="Wingdings" w:hAnsi="Wingdings" w:hint="default"/>
+      </w:rPr>
+    </w:lvl>
+    <w:lvl w:ilvl="6" w:tplc="04090001" w:tentative="1">
+      <w:start w:val="1"/>
+      <w:numFmt w:val="bullet"/>
+      <w:lvlText w:val=""/>
+      <w:lvlJc w:val="left"/>
+      <w:pPr>
+        <w:ind w:left="6840" w:hanging="360"/>
+      </w:pPr>
+      <w:rPr>
+        <w:rFonts w:ascii="Symbol" w:hAnsi="Symbol" w:hint="default"/>
+      </w:rPr>
+    </w:lvl>
+    <w:lvl w:ilvl="7" w:tplc="04090003" w:tentative="1">
+      <w:start w:val="1"/>
+      <w:numFmt w:val="bullet"/>
+      <w:lvlText w:val="o"/>
+      <w:lvlJc w:val="left"/>
+      <w:pPr>
+        <w:ind w:left="7560" w:hanging="360"/>
+      </w:pPr>
+      <w:rPr>
+        <w:rFonts w:ascii="Courier New" w:hAnsi="Courier New" w:cs="Courier New" w:hint="default"/>
+      </w:rPr>
+    </w:lvl>
+    <w:lvl w:ilvl="8" w:tplc="04090005" w:tentative="1">
+      <w:start w:val="1"/>
+      <w:numFmt w:val="bullet"/>
+      <w:lvlText w:val=""/>
+      <w:lvlJc w:val="left"/>
+      <w:pPr>
+        <w:ind w:left="8280" w:hanging="360"/>
+      </w:pPr>
+      <w:rPr>
+        <w:rFonts w:ascii="Wingdings" w:hAnsi="Wingdings" w:hint="default"/>
+      </w:rPr>
+    </w:lvl>
+  </w:abstractNum>
+  <w:abstractNum w:abstractNumId="2" w15:restartNumberingAfterBreak="0">
+    <w:nsid w:val="132B03F0"/>
+    <w:multiLevelType w:val="hybridMultilevel"/>
+    <w:tmpl w:val="02CCB71C"/>
+    <w:lvl w:ilvl="0" w:tplc="95069A6E">
+      <w:start w:val="1"/>
+      <w:numFmt w:val="lowerLetter"/>
+      <w:lvlText w:val="%1)"/>
+      <w:lvlJc w:val="left"/>
+      <w:pPr>
+        <w:ind w:left="2520" w:hanging="360"/>
+      </w:pPr>
+      <w:rPr>
+        <w:rFonts w:hint="default"/>
+      </w:rPr>
+    </w:lvl>
+    <w:lvl w:ilvl="1" w:tplc="04090019" w:tentative="1">
+      <w:start w:val="1"/>
+      <w:numFmt w:val="lowerLetter"/>
+      <w:lvlText w:val="%2."/>
+      <w:lvlJc w:val="left"/>
+      <w:pPr>
+        <w:ind w:left="3240" w:hanging="360"/>
+      </w:pPr>
+    </w:lvl>
+    <w:lvl w:ilvl="2" w:tplc="0409001B" w:tentative="1">
+      <w:start w:val="1"/>
+      <w:numFmt w:val="lowerRoman"/>
+      <w:lvlText w:val="%3."/>
+      <w:lvlJc w:val="right"/>
+      <w:pPr>
+        <w:ind w:left="3960" w:hanging="180"/>
+      </w:pPr>
+    </w:lvl>
+    <w:lvl w:ilvl="3" w:tplc="0409000F" w:tentative="1">
+      <w:start w:val="1"/>
+      <w:numFmt w:val="decimal"/>
+      <w:lvlText w:val="%4."/>
+      <w:lvlJc w:val="left"/>
+      <w:pPr>
+        <w:ind w:left="4680" w:hanging="360"/>
+      </w:pPr>
+    </w:lvl>
+    <w:lvl w:ilvl="4" w:tplc="04090019" w:tentative="1">
+      <w:start w:val="1"/>
+      <w:numFmt w:val="lowerLetter"/>
+      <w:lvlText w:val="%5."/>
+      <w:lvlJc w:val="left"/>
+      <w:pPr>
+        <w:ind w:left="5400" w:hanging="360"/>
+      </w:pPr>
+    </w:lvl>
+    <w:lvl w:ilvl="5" w:tplc="0409001B" w:tentative="1">
+      <w:start w:val="1"/>
+      <w:numFmt w:val="lowerRoman"/>
+      <w:lvlText w:val="%6."/>
+      <w:lvlJc w:val="right"/>
+      <w:pPr>
+        <w:ind w:left="6120" w:hanging="180"/>
+      </w:pPr>
+    </w:lvl>
+    <w:lvl w:ilvl="6" w:tplc="0409000F" w:tentative="1">
+      <w:start w:val="1"/>
+      <w:numFmt w:val="decimal"/>
+      <w:lvlText w:val="%7."/>
+      <w:lvlJc w:val="left"/>
+      <w:pPr>
+        <w:ind w:left="6840" w:hanging="360"/>
+      </w:pPr>
+    </w:lvl>
+    <w:lvl w:ilvl="7" w:tplc="04090019" w:tentative="1">
+      <w:start w:val="1"/>
+      <w:numFmt w:val="lowerLetter"/>
+      <w:lvlText w:val="%8."/>
+      <w:lvlJc w:val="left"/>
+      <w:pPr>
+        <w:ind w:left="7560" w:hanging="360"/>
+      </w:pPr>
+    </w:lvl>
+    <w:lvl w:ilvl="8" w:tplc="0409001B" w:tentative="1">
+      <w:start w:val="1"/>
+      <w:numFmt w:val="lowerRoman"/>
+      <w:lvlText w:val="%9."/>
+      <w:lvlJc w:val="right"/>
+      <w:pPr>
+        <w:ind w:left="8280" w:hanging="180"/>
+      </w:pPr>
+    </w:lvl>
+  </w:abstractNum>
+  <w:abstractNum w:abstractNumId="3" w15:restartNumberingAfterBreak="0">
+    <w:nsid w:val="18733001"/>
+    <w:multiLevelType w:val="hybridMultilevel"/>
+    <w:tmpl w:val="1A268F7E"/>
+    <w:lvl w:ilvl="0" w:tplc="8CD2EC26">
+      <w:start w:val="1"/>
+      <w:numFmt w:val="lowerRoman"/>
+      <w:lvlText w:val="%1)"/>
+      <w:lvlJc w:val="left"/>
+      <w:pPr>
+        <w:ind w:left="2160" w:hanging="720"/>
+      </w:pPr>
+      <w:rPr>
+        <w:rFonts w:hint="default"/>
+      </w:rPr>
+    </w:lvl>
+    <w:lvl w:ilvl="1" w:tplc="04090019" w:tentative="1">
+      <w:start w:val="1"/>
+      <w:numFmt w:val="lowerLetter"/>
+      <w:lvlText w:val="%2."/>
+      <w:lvlJc w:val="left"/>
+      <w:pPr>
+        <w:ind w:left="2520" w:hanging="360"/>
+      </w:pPr>
+    </w:lvl>
+    <w:lvl w:ilvl="2" w:tplc="0409001B" w:tentative="1">
+      <w:start w:val="1"/>
+      <w:numFmt w:val="lowerRoman"/>
+      <w:lvlText w:val="%3."/>
+      <w:lvlJc w:val="right"/>
+      <w:pPr>
+        <w:ind w:left="3240" w:hanging="180"/>
+      </w:pPr>
+    </w:lvl>
+    <w:lvl w:ilvl="3" w:tplc="0409000F" w:tentative="1">
+      <w:start w:val="1"/>
+      <w:numFmt w:val="decimal"/>
+      <w:lvlText w:val="%4."/>
+      <w:lvlJc w:val="left"/>
+      <w:pPr>
+        <w:ind w:left="3960" w:hanging="360"/>
+      </w:pPr>
+    </w:lvl>
+    <w:lvl w:ilvl="4" w:tplc="04090019" w:tentative="1">
+      <w:start w:val="1"/>
+      <w:numFmt w:val="lowerLetter"/>
+      <w:lvlText w:val="%5."/>
+      <w:lvlJc w:val="left"/>
+      <w:pPr>
+        <w:ind w:left="4680" w:hanging="360"/>
+      </w:pPr>
+    </w:lvl>
+    <w:lvl w:ilvl="5" w:tplc="0409001B" w:tentative="1">
+      <w:start w:val="1"/>
+      <w:numFmt w:val="lowerRoman"/>
+      <w:lvlText w:val="%6."/>
+      <w:lvlJc w:val="right"/>
+      <w:pPr>
+        <w:ind w:left="5400" w:hanging="180"/>
+      </w:pPr>
+    </w:lvl>
+    <w:lvl w:ilvl="6" w:tplc="0409000F" w:tentative="1">
+      <w:start w:val="1"/>
+      <w:numFmt w:val="decimal"/>
+      <w:lvlText w:val="%7."/>
+      <w:lvlJc w:val="left"/>
+      <w:pPr>
+        <w:ind w:left="6120" w:hanging="360"/>
+      </w:pPr>
+    </w:lvl>
+    <w:lvl w:ilvl="7" w:tplc="04090019" w:tentative="1">
+      <w:start w:val="1"/>
+      <w:numFmt w:val="lowerLetter"/>
+      <w:lvlText w:val="%8."/>
+      <w:lvlJc w:val="left"/>
+      <w:pPr>
+        <w:ind w:left="6840" w:hanging="360"/>
+      </w:pPr>
+    </w:lvl>
+    <w:lvl w:ilvl="8" w:tplc="0409001B" w:tentative="1">
+      <w:start w:val="1"/>
+      <w:numFmt w:val="lowerRoman"/>
+      <w:lvlText w:val="%9."/>
+      <w:lvlJc w:val="right"/>
+      <w:pPr>
+        <w:ind w:left="7560" w:hanging="180"/>
+      </w:pPr>
+    </w:lvl>
+  </w:abstractNum>
+  <w:abstractNum w:abstractNumId="4" w15:restartNumberingAfterBreak="0">
+    <w:nsid w:val="21E21425"/>
+    <w:multiLevelType w:val="hybridMultilevel"/>
+    <w:tmpl w:val="CFDCAF38"/>
+    <w:lvl w:ilvl="0" w:tplc="D2FCB26E">
+      <w:start w:val="1"/>
+      <w:numFmt w:val="lowerRoman"/>
+      <w:lvlText w:val="%1)"/>
+      <w:lvlJc w:val="left"/>
+      <w:pPr>
+        <w:ind w:left="2160" w:hanging="720"/>
+      </w:pPr>
+      <w:rPr>
+        <w:rFonts w:hint="default"/>
+      </w:rPr>
+    </w:lvl>
+    <w:lvl w:ilvl="1" w:tplc="04090019" w:tentative="1">
+      <w:start w:val="1"/>
+      <w:numFmt w:val="lowerLetter"/>
+      <w:lvlText w:val="%2."/>
+      <w:lvlJc w:val="left"/>
+      <w:pPr>
+        <w:ind w:left="2520" w:hanging="360"/>
+      </w:pPr>
+    </w:lvl>
+    <w:lvl w:ilvl="2" w:tplc="0409001B" w:tentative="1">
+      <w:start w:val="1"/>
+      <w:numFmt w:val="lowerRoman"/>
+      <w:lvlText w:val="%3."/>
+      <w:lvlJc w:val="right"/>
+      <w:pPr>
+        <w:ind w:left="3240" w:hanging="180"/>
+      </w:pPr>
+    </w:lvl>
+    <w:lvl w:ilvl="3" w:tplc="0409000F" w:tentative="1">
+      <w:start w:val="1"/>
+      <w:numFmt w:val="decimal"/>
+      <w:lvlText w:val="%4."/>
+      <w:lvlJc w:val="left"/>
+      <w:pPr>
+        <w:ind w:left="3960" w:hanging="360"/>
+      </w:pPr>
+    </w:lvl>
+    <w:lvl w:ilvl="4" w:tplc="04090019" w:tentative="1">
+      <w:start w:val="1"/>
+      <w:numFmt w:val="lowerLetter"/>
+      <w:lvlText w:val="%5."/>
+      <w:lvlJc w:val="left"/>
+      <w:pPr>
+        <w:ind w:left="4680" w:hanging="360"/>
+      </w:pPr>
+    </w:lvl>
+    <w:lvl w:ilvl="5" w:tplc="0409001B" w:tentative="1">
+      <w:start w:val="1"/>
+      <w:numFmt w:val="lowerRoman"/>
+      <w:lvlText w:val="%6."/>
+      <w:lvlJc w:val="right"/>
+      <w:pPr>
+        <w:ind w:left="5400" w:hanging="180"/>
+      </w:pPr>
+    </w:lvl>
+    <w:lvl w:ilvl="6" w:tplc="0409000F" w:tentative="1">
+      <w:start w:val="1"/>
+      <w:numFmt w:val="decimal"/>
+      <w:lvlText w:val="%7."/>
+      <w:lvlJc w:val="left"/>
+      <w:pPr>
+        <w:ind w:left="6120" w:hanging="360"/>
+      </w:pPr>
+    </w:lvl>
+    <w:lvl w:ilvl="7" w:tplc="04090019" w:tentative="1">
+      <w:start w:val="1"/>
+      <w:numFmt w:val="lowerLetter"/>
+      <w:lvlText w:val="%8."/>
+      <w:lvlJc w:val="left"/>
+      <w:pPr>
+        <w:ind w:left="6840" w:hanging="360"/>
+      </w:pPr>
+    </w:lvl>
+    <w:lvl w:ilvl="8" w:tplc="0409001B" w:tentative="1">
+      <w:start w:val="1"/>
+      <w:numFmt w:val="lowerRoman"/>
+      <w:lvlText w:val="%9."/>
+      <w:lvlJc w:val="right"/>
+      <w:pPr>
+        <w:ind w:left="7560" w:hanging="180"/>
+      </w:pPr>
+    </w:lvl>
+  </w:abstractNum>
+  <w:abstractNum w:abstractNumId="5" w15:restartNumberingAfterBreak="0">
+    <w:nsid w:val="25DE69AD"/>
+    <w:multiLevelType w:val="hybridMultilevel"/>
+    <w:tmpl w:val="40FEA31E"/>
+    <w:lvl w:ilvl="0" w:tplc="04090001">
+      <w:start w:val="1"/>
+      <w:numFmt w:val="bullet"/>
+      <w:lvlText w:val=""/>
+      <w:lvlJc w:val="left"/>
+      <w:pPr>
+        <w:ind w:left="2520" w:hanging="360"/>
+      </w:pPr>
+      <w:rPr>
+        <w:rFonts w:ascii="Symbol" w:hAnsi="Symbol" w:hint="default"/>
+      </w:rPr>
+    </w:lvl>
+    <w:lvl w:ilvl="1" w:tplc="04090003" w:tentative="1">
+      <w:start w:val="1"/>
+      <w:numFmt w:val="bullet"/>
+      <w:lvlText w:val="o"/>
+      <w:lvlJc w:val="left"/>
+      <w:pPr>
+        <w:ind w:left="1440" w:hanging="360"/>
+      </w:pPr>
+      <w:rPr>
+        <w:rFonts w:ascii="Courier New" w:hAnsi="Courier New" w:cs="Courier New" w:hint="default"/>
+      </w:rPr>
+    </w:lvl>
+    <w:lvl w:ilvl="2" w:tplc="04090005" w:tentative="1">
+      <w:start w:val="1"/>
+      <w:numFmt w:val="bullet"/>
+      <w:lvlText w:val=""/>
+      <w:lvlJc w:val="left"/>
+      <w:pPr>
+        <w:ind w:left="2160" w:hanging="360"/>
+      </w:pPr>
+      <w:rPr>
+        <w:rFonts w:ascii="Wingdings" w:hAnsi="Wingdings" w:hint="default"/>
+      </w:rPr>
+    </w:lvl>
+    <w:lvl w:ilvl="3" w:tplc="04090001" w:tentative="1">
+      <w:start w:val="1"/>
+      <w:numFmt w:val="bullet"/>
+      <w:lvlText w:val=""/>
+      <w:lvlJc w:val="left"/>
+      <w:pPr>
+        <w:ind w:left="2880" w:hanging="360"/>
+      </w:pPr>
+      <w:rPr>
+        <w:rFonts w:ascii="Symbol" w:hAnsi="Symbol" w:hint="default"/>
+      </w:rPr>
+    </w:lvl>
+    <w:lvl w:ilvl="4" w:tplc="04090003" w:tentative="1">
+      <w:start w:val="1"/>
+      <w:numFmt w:val="bullet"/>
+      <w:lvlText w:val="o"/>
+      <w:lvlJc w:val="left"/>
+      <w:pPr>
+        <w:ind w:left="3600" w:hanging="360"/>
+      </w:pPr>
+      <w:rPr>
+        <w:rFonts w:ascii="Courier New" w:hAnsi="Courier New" w:cs="Courier New" w:hint="default"/>
+      </w:rPr>
+    </w:lvl>
+    <w:lvl w:ilvl="5" w:tplc="04090005" w:tentative="1">
+      <w:start w:val="1"/>
+      <w:numFmt w:val="bullet"/>
+      <w:lvlText w:val=""/>
+      <w:lvlJc w:val="left"/>
+      <w:pPr>
+        <w:ind w:left="4320" w:hanging="360"/>
+      </w:pPr>
+      <w:rPr>
+        <w:rFonts w:ascii="Wingdings" w:hAnsi="Wingdings" w:hint="default"/>
+      </w:rPr>
+    </w:lvl>
+    <w:lvl w:ilvl="6" w:tplc="04090001" w:tentative="1">
+      <w:start w:val="1"/>
+      <w:numFmt w:val="bullet"/>
+      <w:lvlText w:val=""/>
+      <w:lvlJc w:val="left"/>
+      <w:pPr>
+        <w:ind w:left="5040" w:hanging="360"/>
+      </w:pPr>
+      <w:rPr>
+        <w:rFonts w:ascii="Symbol" w:hAnsi="Symbol" w:hint="default"/>
+      </w:rPr>
+    </w:lvl>
+    <w:lvl w:ilvl="7" w:tplc="04090003" w:tentative="1">
+      <w:start w:val="1"/>
+      <w:numFmt w:val="bullet"/>
+      <w:lvlText w:val="o"/>
+      <w:lvlJc w:val="left"/>
+      <w:pPr>
+        <w:ind w:left="5760" w:hanging="360"/>
+      </w:pPr>
+      <w:rPr>
+        <w:rFonts w:ascii="Courier New" w:hAnsi="Courier New" w:cs="Courier New" w:hint="default"/>
+      </w:rPr>
+    </w:lvl>
+    <w:lvl w:ilvl="8" w:tplc="04090005" w:tentative="1">
+      <w:start w:val="1"/>
+      <w:numFmt w:val="bullet"/>
+      <w:lvlText w:val=""/>
+      <w:lvlJc w:val="left"/>
+      <w:pPr>
+        <w:ind w:left="6480" w:hanging="360"/>
+      </w:pPr>
+      <w:rPr>
+        <w:rFonts w:ascii="Wingdings" w:hAnsi="Wingdings" w:hint="default"/>
+      </w:rPr>
+    </w:lvl>
+  </w:abstractNum>
+  <w:abstractNum w:abstractNumId="6" w15:restartNumberingAfterBreak="0">
+    <w:nsid w:val="28E802A6"/>
+    <w:multiLevelType w:val="hybridMultilevel"/>
+    <w:tmpl w:val="1CECE688"/>
+    <w:lvl w:ilvl="0" w:tplc="1FE87014">
+      <w:start w:val="1"/>
+      <w:numFmt w:val="lowerRoman"/>
+      <w:lvlText w:val="%1)"/>
+      <w:lvlJc w:val="left"/>
+      <w:pPr>
+        <w:ind w:left="2160" w:hanging="720"/>
+      </w:pPr>
+      <w:rPr>
+        <w:rFonts w:hint="default"/>
+        <w:sz w:val="28"/>
+      </w:rPr>
+    </w:lvl>
+    <w:lvl w:ilvl="1" w:tplc="04090019" w:tentative="1">
+      <w:start w:val="1"/>
+      <w:numFmt w:val="lowerLetter"/>
+      <w:lvlText w:val="%2."/>
+      <w:lvlJc w:val="left"/>
+      <w:pPr>
+        <w:ind w:left="2520" w:hanging="360"/>
+      </w:pPr>
+    </w:lvl>
+    <w:lvl w:ilvl="2" w:tplc="0409001B" w:tentative="1">
+      <w:start w:val="1"/>
+      <w:numFmt w:val="lowerRoman"/>
+      <w:lvlText w:val="%3."/>
+      <w:lvlJc w:val="right"/>
+      <w:pPr>
+        <w:ind w:left="3240" w:hanging="180"/>
+      </w:pPr>
+    </w:lvl>
+    <w:lvl w:ilvl="3" w:tplc="0409000F" w:tentative="1">
+      <w:start w:val="1"/>
+      <w:numFmt w:val="decimal"/>
+      <w:lvlText w:val="%4."/>
+      <w:lvlJc w:val="left"/>
+      <w:pPr>
+        <w:ind w:left="3960" w:hanging="360"/>
+      </w:pPr>
+    </w:lvl>
+    <w:lvl w:ilvl="4" w:tplc="04090019" w:tentative="1">
+      <w:start w:val="1"/>
+      <w:numFmt w:val="lowerLetter"/>
+      <w:lvlText w:val="%5."/>
+      <w:lvlJc w:val="left"/>
+      <w:pPr>
+        <w:ind w:left="4680" w:hanging="360"/>
+      </w:pPr>
+    </w:lvl>
+    <w:lvl w:ilvl="5" w:tplc="0409001B" w:tentative="1">
+      <w:start w:val="1"/>
+      <w:numFmt w:val="lowerRoman"/>
+      <w:lvlText w:val="%6."/>
+      <w:lvlJc w:val="right"/>
+      <w:pPr>
+        <w:ind w:left="5400" w:hanging="180"/>
+      </w:pPr>
+    </w:lvl>
+    <w:lvl w:ilvl="6" w:tplc="0409000F" w:tentative="1">
+      <w:start w:val="1"/>
+      <w:numFmt w:val="decimal"/>
+      <w:lvlText w:val="%7."/>
+      <w:lvlJc w:val="left"/>
+      <w:pPr>
+        <w:ind w:left="6120" w:hanging="360"/>
+      </w:pPr>
+    </w:lvl>
+    <w:lvl w:ilvl="7" w:tplc="04090019" w:tentative="1">
+      <w:start w:val="1"/>
+      <w:numFmt w:val="lowerLetter"/>
+      <w:lvlText w:val="%8."/>
+      <w:lvlJc w:val="left"/>
+      <w:pPr>
+        <w:ind w:left="6840" w:hanging="360"/>
+      </w:pPr>
+    </w:lvl>
+    <w:lvl w:ilvl="8" w:tplc="0409001B" w:tentative="1">
+      <w:start w:val="1"/>
+      <w:numFmt w:val="lowerRoman"/>
+      <w:lvlText w:val="%9."/>
+      <w:lvlJc w:val="right"/>
+      <w:pPr>
+        <w:ind w:left="7560" w:hanging="180"/>
+      </w:pPr>
+    </w:lvl>
+  </w:abstractNum>
+  <w:abstractNum w:abstractNumId="7" w15:restartNumberingAfterBreak="0">
     <w:nsid w:val="2D9E406C"/>
     <w:multiLevelType w:val="multilevel"/>
     <w:tmpl w:val="4B487620"/>
@@ -1674,7 +2477,185 @@
       </w:rPr>
     </w:lvl>
   </w:abstractNum>
-  <w:abstractNum w:abstractNumId="1" w15:restartNumberingAfterBreak="0">
+  <w:abstractNum w:abstractNumId="8" w15:restartNumberingAfterBreak="0">
+    <w:nsid w:val="49D413D1"/>
+    <w:multiLevelType w:val="hybridMultilevel"/>
+    <w:tmpl w:val="C886545C"/>
+    <w:lvl w:ilvl="0" w:tplc="771CCE08">
+      <w:start w:val="1"/>
+      <w:numFmt w:val="lowerRoman"/>
+      <w:lvlText w:val="%1)"/>
+      <w:lvlJc w:val="left"/>
+      <w:pPr>
+        <w:ind w:left="2160" w:hanging="720"/>
+      </w:pPr>
+      <w:rPr>
+        <w:rFonts w:hint="default"/>
+      </w:rPr>
+    </w:lvl>
+    <w:lvl w:ilvl="1" w:tplc="04090019" w:tentative="1">
+      <w:start w:val="1"/>
+      <w:numFmt w:val="lowerLetter"/>
+      <w:lvlText w:val="%2."/>
+      <w:lvlJc w:val="left"/>
+      <w:pPr>
+        <w:ind w:left="2520" w:hanging="360"/>
+      </w:pPr>
+    </w:lvl>
+    <w:lvl w:ilvl="2" w:tplc="0409001B" w:tentative="1">
+      <w:start w:val="1"/>
+      <w:numFmt w:val="lowerRoman"/>
+      <w:lvlText w:val="%3."/>
+      <w:lvlJc w:val="right"/>
+      <w:pPr>
+        <w:ind w:left="3240" w:hanging="180"/>
+      </w:pPr>
+    </w:lvl>
+    <w:lvl w:ilvl="3" w:tplc="0409000F" w:tentative="1">
+      <w:start w:val="1"/>
+      <w:numFmt w:val="decimal"/>
+      <w:lvlText w:val="%4."/>
+      <w:lvlJc w:val="left"/>
+      <w:pPr>
+        <w:ind w:left="3960" w:hanging="360"/>
+      </w:pPr>
+    </w:lvl>
+    <w:lvl w:ilvl="4" w:tplc="04090019" w:tentative="1">
+      <w:start w:val="1"/>
+      <w:numFmt w:val="lowerLetter"/>
+      <w:lvlText w:val="%5."/>
+      <w:lvlJc w:val="left"/>
+      <w:pPr>
+        <w:ind w:left="4680" w:hanging="360"/>
+      </w:pPr>
+    </w:lvl>
+    <w:lvl w:ilvl="5" w:tplc="0409001B" w:tentative="1">
+      <w:start w:val="1"/>
+      <w:numFmt w:val="lowerRoman"/>
+      <w:lvlText w:val="%6."/>
+      <w:lvlJc w:val="right"/>
+      <w:pPr>
+        <w:ind w:left="5400" w:hanging="180"/>
+      </w:pPr>
+    </w:lvl>
+    <w:lvl w:ilvl="6" w:tplc="0409000F" w:tentative="1">
+      <w:start w:val="1"/>
+      <w:numFmt w:val="decimal"/>
+      <w:lvlText w:val="%7."/>
+      <w:lvlJc w:val="left"/>
+      <w:pPr>
+        <w:ind w:left="6120" w:hanging="360"/>
+      </w:pPr>
+    </w:lvl>
+    <w:lvl w:ilvl="7" w:tplc="04090019" w:tentative="1">
+      <w:start w:val="1"/>
+      <w:numFmt w:val="lowerLetter"/>
+      <w:lvlText w:val="%8."/>
+      <w:lvlJc w:val="left"/>
+      <w:pPr>
+        <w:ind w:left="6840" w:hanging="360"/>
+      </w:pPr>
+    </w:lvl>
+    <w:lvl w:ilvl="8" w:tplc="0409001B" w:tentative="1">
+      <w:start w:val="1"/>
+      <w:numFmt w:val="lowerRoman"/>
+      <w:lvlText w:val="%9."/>
+      <w:lvlJc w:val="right"/>
+      <w:pPr>
+        <w:ind w:left="7560" w:hanging="180"/>
+      </w:pPr>
+    </w:lvl>
+  </w:abstractNum>
+  <w:abstractNum w:abstractNumId="9" w15:restartNumberingAfterBreak="0">
+    <w:nsid w:val="4BEA1C69"/>
+    <w:multiLevelType w:val="hybridMultilevel"/>
+    <w:tmpl w:val="F3F20DE4"/>
+    <w:lvl w:ilvl="0" w:tplc="03D44F8A">
+      <w:start w:val="1"/>
+      <w:numFmt w:val="lowerRoman"/>
+      <w:lvlText w:val="%1)"/>
+      <w:lvlJc w:val="left"/>
+      <w:pPr>
+        <w:ind w:left="2160" w:hanging="720"/>
+      </w:pPr>
+      <w:rPr>
+        <w:rFonts w:hint="default"/>
+      </w:rPr>
+    </w:lvl>
+    <w:lvl w:ilvl="1" w:tplc="04090019" w:tentative="1">
+      <w:start w:val="1"/>
+      <w:numFmt w:val="lowerLetter"/>
+      <w:lvlText w:val="%2."/>
+      <w:lvlJc w:val="left"/>
+      <w:pPr>
+        <w:ind w:left="2520" w:hanging="360"/>
+      </w:pPr>
+    </w:lvl>
+    <w:lvl w:ilvl="2" w:tplc="0409001B" w:tentative="1">
+      <w:start w:val="1"/>
+      <w:numFmt w:val="lowerRoman"/>
+      <w:lvlText w:val="%3."/>
+      <w:lvlJc w:val="right"/>
+      <w:pPr>
+        <w:ind w:left="3240" w:hanging="180"/>
+      </w:pPr>
+    </w:lvl>
+    <w:lvl w:ilvl="3" w:tplc="0409000F" w:tentative="1">
+      <w:start w:val="1"/>
+      <w:numFmt w:val="decimal"/>
+      <w:lvlText w:val="%4."/>
+      <w:lvlJc w:val="left"/>
+      <w:pPr>
+        <w:ind w:left="3960" w:hanging="360"/>
+      </w:pPr>
+    </w:lvl>
+    <w:lvl w:ilvl="4" w:tplc="04090019" w:tentative="1">
+      <w:start w:val="1"/>
+      <w:numFmt w:val="lowerLetter"/>
+      <w:lvlText w:val="%5."/>
+      <w:lvlJc w:val="left"/>
+      <w:pPr>
+        <w:ind w:left="4680" w:hanging="360"/>
+      </w:pPr>
+    </w:lvl>
+    <w:lvl w:ilvl="5" w:tplc="0409001B" w:tentative="1">
+      <w:start w:val="1"/>
+      <w:numFmt w:val="lowerRoman"/>
+      <w:lvlText w:val="%6."/>
+      <w:lvlJc w:val="right"/>
+      <w:pPr>
+        <w:ind w:left="5400" w:hanging="180"/>
+      </w:pPr>
+    </w:lvl>
+    <w:lvl w:ilvl="6" w:tplc="0409000F" w:tentative="1">
+      <w:start w:val="1"/>
+      <w:numFmt w:val="decimal"/>
+      <w:lvlText w:val="%7."/>
+      <w:lvlJc w:val="left"/>
+      <w:pPr>
+        <w:ind w:left="6120" w:hanging="360"/>
+      </w:pPr>
+    </w:lvl>
+    <w:lvl w:ilvl="7" w:tplc="04090019" w:tentative="1">
+      <w:start w:val="1"/>
+      <w:numFmt w:val="lowerLetter"/>
+      <w:lvlText w:val="%8."/>
+      <w:lvlJc w:val="left"/>
+      <w:pPr>
+        <w:ind w:left="6840" w:hanging="360"/>
+      </w:pPr>
+    </w:lvl>
+    <w:lvl w:ilvl="8" w:tplc="0409001B" w:tentative="1">
+      <w:start w:val="1"/>
+      <w:numFmt w:val="lowerRoman"/>
+      <w:lvlText w:val="%9."/>
+      <w:lvlJc w:val="right"/>
+      <w:pPr>
+        <w:ind w:left="7560" w:hanging="180"/>
+      </w:pPr>
+    </w:lvl>
+  </w:abstractNum>
+  <w:abstractNum w:abstractNumId="10" w15:restartNumberingAfterBreak="0">
     <w:nsid w:val="4F123D2E"/>
     <w:multiLevelType w:val="hybridMultilevel"/>
     <w:tmpl w:val="BE86A282"/>
@@ -1764,7 +2745,319 @@
       </w:pPr>
     </w:lvl>
   </w:abstractNum>
-  <w:abstractNum w:abstractNumId="2" w15:restartNumberingAfterBreak="0">
+  <w:abstractNum w:abstractNumId="11" w15:restartNumberingAfterBreak="0">
+    <w:nsid w:val="4F5F2C03"/>
+    <w:multiLevelType w:val="hybridMultilevel"/>
+    <w:tmpl w:val="568817A2"/>
+    <w:lvl w:ilvl="0" w:tplc="0409000F">
+      <w:start w:val="1"/>
+      <w:numFmt w:val="decimal"/>
+      <w:lvlText w:val="%1."/>
+      <w:lvlJc w:val="left"/>
+      <w:pPr>
+        <w:ind w:left="2520" w:hanging="360"/>
+      </w:pPr>
+    </w:lvl>
+    <w:lvl w:ilvl="1" w:tplc="04090019" w:tentative="1">
+      <w:start w:val="1"/>
+      <w:numFmt w:val="lowerLetter"/>
+      <w:lvlText w:val="%2."/>
+      <w:lvlJc w:val="left"/>
+      <w:pPr>
+        <w:ind w:left="3240" w:hanging="360"/>
+      </w:pPr>
+    </w:lvl>
+    <w:lvl w:ilvl="2" w:tplc="0409001B" w:tentative="1">
+      <w:start w:val="1"/>
+      <w:numFmt w:val="lowerRoman"/>
+      <w:lvlText w:val="%3."/>
+      <w:lvlJc w:val="right"/>
+      <w:pPr>
+        <w:ind w:left="3960" w:hanging="180"/>
+      </w:pPr>
+    </w:lvl>
+    <w:lvl w:ilvl="3" w:tplc="0409000F" w:tentative="1">
+      <w:start w:val="1"/>
+      <w:numFmt w:val="decimal"/>
+      <w:lvlText w:val="%4."/>
+      <w:lvlJc w:val="left"/>
+      <w:pPr>
+        <w:ind w:left="4680" w:hanging="360"/>
+      </w:pPr>
+    </w:lvl>
+    <w:lvl w:ilvl="4" w:tplc="04090019" w:tentative="1">
+      <w:start w:val="1"/>
+      <w:numFmt w:val="lowerLetter"/>
+      <w:lvlText w:val="%5."/>
+      <w:lvlJc w:val="left"/>
+      <w:pPr>
+        <w:ind w:left="5400" w:hanging="360"/>
+      </w:pPr>
+    </w:lvl>
+    <w:lvl w:ilvl="5" w:tplc="0409001B" w:tentative="1">
+      <w:start w:val="1"/>
+      <w:numFmt w:val="lowerRoman"/>
+      <w:lvlText w:val="%6."/>
+      <w:lvlJc w:val="right"/>
+      <w:pPr>
+        <w:ind w:left="6120" w:hanging="180"/>
+      </w:pPr>
+    </w:lvl>
+    <w:lvl w:ilvl="6" w:tplc="0409000F" w:tentative="1">
+      <w:start w:val="1"/>
+      <w:numFmt w:val="decimal"/>
+      <w:lvlText w:val="%7."/>
+      <w:lvlJc w:val="left"/>
+      <w:pPr>
+        <w:ind w:left="6840" w:hanging="360"/>
+      </w:pPr>
+    </w:lvl>
+    <w:lvl w:ilvl="7" w:tplc="04090019" w:tentative="1">
+      <w:start w:val="1"/>
+      <w:numFmt w:val="lowerLetter"/>
+      <w:lvlText w:val="%8."/>
+      <w:lvlJc w:val="left"/>
+      <w:pPr>
+        <w:ind w:left="7560" w:hanging="360"/>
+      </w:pPr>
+    </w:lvl>
+    <w:lvl w:ilvl="8" w:tplc="0409001B" w:tentative="1">
+      <w:start w:val="1"/>
+      <w:numFmt w:val="lowerRoman"/>
+      <w:lvlText w:val="%9."/>
+      <w:lvlJc w:val="right"/>
+      <w:pPr>
+        <w:ind w:left="8280" w:hanging="180"/>
+      </w:pPr>
+    </w:lvl>
+  </w:abstractNum>
+  <w:abstractNum w:abstractNumId="12" w15:restartNumberingAfterBreak="0">
+    <w:nsid w:val="54D70F4A"/>
+    <w:multiLevelType w:val="hybridMultilevel"/>
+    <w:tmpl w:val="F2D09DF8"/>
+    <w:lvl w:ilvl="0" w:tplc="34A4CED8">
+      <w:start w:val="1"/>
+      <w:numFmt w:val="bullet"/>
+      <w:lvlText w:val="-"/>
+      <w:lvlJc w:val="left"/>
+      <w:pPr>
+        <w:ind w:left="2520" w:hanging="360"/>
+      </w:pPr>
+      <w:rPr>
+        <w:rFonts w:ascii="Arial" w:eastAsia="Arial" w:hAnsi="Arial" w:cs="Arial" w:hint="default"/>
+      </w:rPr>
+    </w:lvl>
+    <w:lvl w:ilvl="1" w:tplc="04090003" w:tentative="1">
+      <w:start w:val="1"/>
+      <w:numFmt w:val="bullet"/>
+      <w:lvlText w:val="o"/>
+      <w:lvlJc w:val="left"/>
+      <w:pPr>
+        <w:ind w:left="3240" w:hanging="360"/>
+      </w:pPr>
+      <w:rPr>
+        <w:rFonts w:ascii="Courier New" w:hAnsi="Courier New" w:cs="Courier New" w:hint="default"/>
+      </w:rPr>
+    </w:lvl>
+    <w:lvl w:ilvl="2" w:tplc="04090005" w:tentative="1">
+      <w:start w:val="1"/>
+      <w:numFmt w:val="bullet"/>
+      <w:lvlText w:val=""/>
+      <w:lvlJc w:val="left"/>
+      <w:pPr>
+        <w:ind w:left="3960" w:hanging="360"/>
+      </w:pPr>
+      <w:rPr>
+        <w:rFonts w:ascii="Wingdings" w:hAnsi="Wingdings" w:hint="default"/>
+      </w:rPr>
+    </w:lvl>
+    <w:lvl w:ilvl="3" w:tplc="04090001" w:tentative="1">
+      <w:start w:val="1"/>
+      <w:numFmt w:val="bullet"/>
+      <w:lvlText w:val=""/>
+      <w:lvlJc w:val="left"/>
+      <w:pPr>
+        <w:ind w:left="4680" w:hanging="360"/>
+      </w:pPr>
+      <w:rPr>
+        <w:rFonts w:ascii="Symbol" w:hAnsi="Symbol" w:hint="default"/>
+      </w:rPr>
+    </w:lvl>
+    <w:lvl w:ilvl="4" w:tplc="04090003" w:tentative="1">
+      <w:start w:val="1"/>
+      <w:numFmt w:val="bullet"/>
+      <w:lvlText w:val="o"/>
+      <w:lvlJc w:val="left"/>
+      <w:pPr>
+        <w:ind w:left="5400" w:hanging="360"/>
+      </w:pPr>
+      <w:rPr>
+        <w:rFonts w:ascii="Courier New" w:hAnsi="Courier New" w:cs="Courier New" w:hint="default"/>
+      </w:rPr>
+    </w:lvl>
+    <w:lvl w:ilvl="5" w:tplc="04090005" w:tentative="1">
+      <w:start w:val="1"/>
+      <w:numFmt w:val="bullet"/>
+      <w:lvlText w:val=""/>
+      <w:lvlJc w:val="left"/>
+      <w:pPr>
+        <w:ind w:left="6120" w:hanging="360"/>
+      </w:pPr>
+      <w:rPr>
+        <w:rFonts w:ascii="Wingdings" w:hAnsi="Wingdings" w:hint="default"/>
+      </w:rPr>
+    </w:lvl>
+    <w:lvl w:ilvl="6" w:tplc="04090001" w:tentative="1">
+      <w:start w:val="1"/>
+      <w:numFmt w:val="bullet"/>
+      <w:lvlText w:val=""/>
+      <w:lvlJc w:val="left"/>
+      <w:pPr>
+        <w:ind w:left="6840" w:hanging="360"/>
+      </w:pPr>
+      <w:rPr>
+        <w:rFonts w:ascii="Symbol" w:hAnsi="Symbol" w:hint="default"/>
+      </w:rPr>
+    </w:lvl>
+    <w:lvl w:ilvl="7" w:tplc="04090003" w:tentative="1">
+      <w:start w:val="1"/>
+      <w:numFmt w:val="bullet"/>
+      <w:lvlText w:val="o"/>
+      <w:lvlJc w:val="left"/>
+      <w:pPr>
+        <w:ind w:left="7560" w:hanging="360"/>
+      </w:pPr>
+      <w:rPr>
+        <w:rFonts w:ascii="Courier New" w:hAnsi="Courier New" w:cs="Courier New" w:hint="default"/>
+      </w:rPr>
+    </w:lvl>
+    <w:lvl w:ilvl="8" w:tplc="04090005" w:tentative="1">
+      <w:start w:val="1"/>
+      <w:numFmt w:val="bullet"/>
+      <w:lvlText w:val=""/>
+      <w:lvlJc w:val="left"/>
+      <w:pPr>
+        <w:ind w:left="8280" w:hanging="360"/>
+      </w:pPr>
+      <w:rPr>
+        <w:rFonts w:ascii="Wingdings" w:hAnsi="Wingdings" w:hint="default"/>
+      </w:rPr>
+    </w:lvl>
+  </w:abstractNum>
+  <w:abstractNum w:abstractNumId="13" w15:restartNumberingAfterBreak="0">
+    <w:nsid w:val="55461F85"/>
+    <w:multiLevelType w:val="hybridMultilevel"/>
+    <w:tmpl w:val="AD32E01C"/>
+    <w:lvl w:ilvl="0" w:tplc="13C00F84">
+      <w:start w:val="1"/>
+      <w:numFmt w:val="bullet"/>
+      <w:lvlText w:val="-"/>
+      <w:lvlJc w:val="left"/>
+      <w:pPr>
+        <w:ind w:left="2520" w:hanging="360"/>
+      </w:pPr>
+      <w:rPr>
+        <w:rFonts w:ascii="Arial" w:eastAsia="Arial" w:hAnsi="Arial" w:cs="Arial" w:hint="default"/>
+      </w:rPr>
+    </w:lvl>
+    <w:lvl w:ilvl="1" w:tplc="04090003" w:tentative="1">
+      <w:start w:val="1"/>
+      <w:numFmt w:val="bullet"/>
+      <w:lvlText w:val="o"/>
+      <w:lvlJc w:val="left"/>
+      <w:pPr>
+        <w:ind w:left="1440" w:hanging="360"/>
+      </w:pPr>
+      <w:rPr>
+        <w:rFonts w:ascii="Courier New" w:hAnsi="Courier New" w:cs="Courier New" w:hint="default"/>
+      </w:rPr>
+    </w:lvl>
+    <w:lvl w:ilvl="2" w:tplc="04090005" w:tentative="1">
+      <w:start w:val="1"/>
+      <w:numFmt w:val="bullet"/>
+      <w:lvlText w:val=""/>
+      <w:lvlJc w:val="left"/>
+      <w:pPr>
+        <w:ind w:left="2160" w:hanging="360"/>
+      </w:pPr>
+      <w:rPr>
+        <w:rFonts w:ascii="Wingdings" w:hAnsi="Wingdings" w:hint="default"/>
+      </w:rPr>
+    </w:lvl>
+    <w:lvl w:ilvl="3" w:tplc="04090001" w:tentative="1">
+      <w:start w:val="1"/>
+      <w:numFmt w:val="bullet"/>
+      <w:lvlText w:val=""/>
+      <w:lvlJc w:val="left"/>
+      <w:pPr>
+        <w:ind w:left="2880" w:hanging="360"/>
+      </w:pPr>
+      <w:rPr>
+        <w:rFonts w:ascii="Symbol" w:hAnsi="Symbol" w:hint="default"/>
+      </w:rPr>
+    </w:lvl>
+    <w:lvl w:ilvl="4" w:tplc="04090003" w:tentative="1">
+      <w:start w:val="1"/>
+      <w:numFmt w:val="bullet"/>
+      <w:lvlText w:val="o"/>
+      <w:lvlJc w:val="left"/>
+      <w:pPr>
+        <w:ind w:left="3600" w:hanging="360"/>
+      </w:pPr>
+      <w:rPr>
+        <w:rFonts w:ascii="Courier New" w:hAnsi="Courier New" w:cs="Courier New" w:hint="default"/>
+      </w:rPr>
+    </w:lvl>
+    <w:lvl w:ilvl="5" w:tplc="04090005" w:tentative="1">
+      <w:start w:val="1"/>
+      <w:numFmt w:val="bullet"/>
+      <w:lvlText w:val=""/>
+      <w:lvlJc w:val="left"/>
+      <w:pPr>
+        <w:ind w:left="4320" w:hanging="360"/>
+      </w:pPr>
+      <w:rPr>
+        <w:rFonts w:ascii="Wingdings" w:hAnsi="Wingdings" w:hint="default"/>
+      </w:rPr>
+    </w:lvl>
+    <w:lvl w:ilvl="6" w:tplc="04090001" w:tentative="1">
+      <w:start w:val="1"/>
+      <w:numFmt w:val="bullet"/>
+      <w:lvlText w:val=""/>
+      <w:lvlJc w:val="left"/>
+      <w:pPr>
+        <w:ind w:left="5040" w:hanging="360"/>
+      </w:pPr>
+      <w:rPr>
+        <w:rFonts w:ascii="Symbol" w:hAnsi="Symbol" w:hint="default"/>
+      </w:rPr>
+    </w:lvl>
+    <w:lvl w:ilvl="7" w:tplc="04090003" w:tentative="1">
+      <w:start w:val="1"/>
+      <w:numFmt w:val="bullet"/>
+      <w:lvlText w:val="o"/>
+      <w:lvlJc w:val="left"/>
+      <w:pPr>
+        <w:ind w:left="5760" w:hanging="360"/>
+      </w:pPr>
+      <w:rPr>
+        <w:rFonts w:ascii="Courier New" w:hAnsi="Courier New" w:cs="Courier New" w:hint="default"/>
+      </w:rPr>
+    </w:lvl>
+    <w:lvl w:ilvl="8" w:tplc="04090005" w:tentative="1">
+      <w:start w:val="1"/>
+      <w:numFmt w:val="bullet"/>
+      <w:lvlText w:val=""/>
+      <w:lvlJc w:val="left"/>
+      <w:pPr>
+        <w:ind w:left="6480" w:hanging="360"/>
+      </w:pPr>
+      <w:rPr>
+        <w:rFonts w:ascii="Wingdings" w:hAnsi="Wingdings" w:hint="default"/>
+      </w:rPr>
+    </w:lvl>
+  </w:abstractNum>
+  <w:abstractNum w:abstractNumId="14" w15:restartNumberingAfterBreak="0">
     <w:nsid w:val="561060F2"/>
     <w:multiLevelType w:val="multilevel"/>
     <w:tmpl w:val="F61AD78C"/>
@@ -1877,14 +3170,698 @@
       </w:rPr>
     </w:lvl>
   </w:abstractNum>
+  <w:abstractNum w:abstractNumId="15" w15:restartNumberingAfterBreak="0">
+    <w:nsid w:val="56821431"/>
+    <w:multiLevelType w:val="hybridMultilevel"/>
+    <w:tmpl w:val="A3EC2D3E"/>
+    <w:lvl w:ilvl="0" w:tplc="13C00F84">
+      <w:start w:val="1"/>
+      <w:numFmt w:val="bullet"/>
+      <w:lvlText w:val="-"/>
+      <w:lvlJc w:val="left"/>
+      <w:pPr>
+        <w:ind w:left="2520" w:hanging="360"/>
+      </w:pPr>
+      <w:rPr>
+        <w:rFonts w:ascii="Arial" w:eastAsia="Arial" w:hAnsi="Arial" w:cs="Arial" w:hint="default"/>
+      </w:rPr>
+    </w:lvl>
+    <w:lvl w:ilvl="1" w:tplc="04090003" w:tentative="1">
+      <w:start w:val="1"/>
+      <w:numFmt w:val="bullet"/>
+      <w:lvlText w:val="o"/>
+      <w:lvlJc w:val="left"/>
+      <w:pPr>
+        <w:ind w:left="1440" w:hanging="360"/>
+      </w:pPr>
+      <w:rPr>
+        <w:rFonts w:ascii="Courier New" w:hAnsi="Courier New" w:cs="Courier New" w:hint="default"/>
+      </w:rPr>
+    </w:lvl>
+    <w:lvl w:ilvl="2" w:tplc="04090005" w:tentative="1">
+      <w:start w:val="1"/>
+      <w:numFmt w:val="bullet"/>
+      <w:lvlText w:val=""/>
+      <w:lvlJc w:val="left"/>
+      <w:pPr>
+        <w:ind w:left="2160" w:hanging="360"/>
+      </w:pPr>
+      <w:rPr>
+        <w:rFonts w:ascii="Wingdings" w:hAnsi="Wingdings" w:hint="default"/>
+      </w:rPr>
+    </w:lvl>
+    <w:lvl w:ilvl="3" w:tplc="04090001" w:tentative="1">
+      <w:start w:val="1"/>
+      <w:numFmt w:val="bullet"/>
+      <w:lvlText w:val=""/>
+      <w:lvlJc w:val="left"/>
+      <w:pPr>
+        <w:ind w:left="2880" w:hanging="360"/>
+      </w:pPr>
+      <w:rPr>
+        <w:rFonts w:ascii="Symbol" w:hAnsi="Symbol" w:hint="default"/>
+      </w:rPr>
+    </w:lvl>
+    <w:lvl w:ilvl="4" w:tplc="04090003" w:tentative="1">
+      <w:start w:val="1"/>
+      <w:numFmt w:val="bullet"/>
+      <w:lvlText w:val="o"/>
+      <w:lvlJc w:val="left"/>
+      <w:pPr>
+        <w:ind w:left="3600" w:hanging="360"/>
+      </w:pPr>
+      <w:rPr>
+        <w:rFonts w:ascii="Courier New" w:hAnsi="Courier New" w:cs="Courier New" w:hint="default"/>
+      </w:rPr>
+    </w:lvl>
+    <w:lvl w:ilvl="5" w:tplc="04090005" w:tentative="1">
+      <w:start w:val="1"/>
+      <w:numFmt w:val="bullet"/>
+      <w:lvlText w:val=""/>
+      <w:lvlJc w:val="left"/>
+      <w:pPr>
+        <w:ind w:left="4320" w:hanging="360"/>
+      </w:pPr>
+      <w:rPr>
+        <w:rFonts w:ascii="Wingdings" w:hAnsi="Wingdings" w:hint="default"/>
+      </w:rPr>
+    </w:lvl>
+    <w:lvl w:ilvl="6" w:tplc="04090001" w:tentative="1">
+      <w:start w:val="1"/>
+      <w:numFmt w:val="bullet"/>
+      <w:lvlText w:val=""/>
+      <w:lvlJc w:val="left"/>
+      <w:pPr>
+        <w:ind w:left="5040" w:hanging="360"/>
+      </w:pPr>
+      <w:rPr>
+        <w:rFonts w:ascii="Symbol" w:hAnsi="Symbol" w:hint="default"/>
+      </w:rPr>
+    </w:lvl>
+    <w:lvl w:ilvl="7" w:tplc="04090003" w:tentative="1">
+      <w:start w:val="1"/>
+      <w:numFmt w:val="bullet"/>
+      <w:lvlText w:val="o"/>
+      <w:lvlJc w:val="left"/>
+      <w:pPr>
+        <w:ind w:left="5760" w:hanging="360"/>
+      </w:pPr>
+      <w:rPr>
+        <w:rFonts w:ascii="Courier New" w:hAnsi="Courier New" w:cs="Courier New" w:hint="default"/>
+      </w:rPr>
+    </w:lvl>
+    <w:lvl w:ilvl="8" w:tplc="04090005" w:tentative="1">
+      <w:start w:val="1"/>
+      <w:numFmt w:val="bullet"/>
+      <w:lvlText w:val=""/>
+      <w:lvlJc w:val="left"/>
+      <w:pPr>
+        <w:ind w:left="6480" w:hanging="360"/>
+      </w:pPr>
+      <w:rPr>
+        <w:rFonts w:ascii="Wingdings" w:hAnsi="Wingdings" w:hint="default"/>
+      </w:rPr>
+    </w:lvl>
+  </w:abstractNum>
+  <w:abstractNum w:abstractNumId="16" w15:restartNumberingAfterBreak="0">
+    <w:nsid w:val="5DC92221"/>
+    <w:multiLevelType w:val="hybridMultilevel"/>
+    <w:tmpl w:val="F5B006E4"/>
+    <w:lvl w:ilvl="0" w:tplc="6074A47E">
+      <w:start w:val="1"/>
+      <w:numFmt w:val="bullet"/>
+      <w:lvlText w:val="-"/>
+      <w:lvlJc w:val="left"/>
+      <w:pPr>
+        <w:ind w:left="720" w:hanging="360"/>
+      </w:pPr>
+      <w:rPr>
+        <w:rFonts w:ascii="Arial" w:eastAsia="Arial" w:hAnsi="Arial" w:cs="Arial" w:hint="default"/>
+      </w:rPr>
+    </w:lvl>
+    <w:lvl w:ilvl="1" w:tplc="04090003" w:tentative="1">
+      <w:start w:val="1"/>
+      <w:numFmt w:val="bullet"/>
+      <w:lvlText w:val="o"/>
+      <w:lvlJc w:val="left"/>
+      <w:pPr>
+        <w:ind w:left="1440" w:hanging="360"/>
+      </w:pPr>
+      <w:rPr>
+        <w:rFonts w:ascii="Courier New" w:hAnsi="Courier New" w:cs="Courier New" w:hint="default"/>
+      </w:rPr>
+    </w:lvl>
+    <w:lvl w:ilvl="2" w:tplc="04090005" w:tentative="1">
+      <w:start w:val="1"/>
+      <w:numFmt w:val="bullet"/>
+      <w:lvlText w:val=""/>
+      <w:lvlJc w:val="left"/>
+      <w:pPr>
+        <w:ind w:left="2160" w:hanging="360"/>
+      </w:pPr>
+      <w:rPr>
+        <w:rFonts w:ascii="Wingdings" w:hAnsi="Wingdings" w:hint="default"/>
+      </w:rPr>
+    </w:lvl>
+    <w:lvl w:ilvl="3" w:tplc="04090001" w:tentative="1">
+      <w:start w:val="1"/>
+      <w:numFmt w:val="bullet"/>
+      <w:lvlText w:val=""/>
+      <w:lvlJc w:val="left"/>
+      <w:pPr>
+        <w:ind w:left="2880" w:hanging="360"/>
+      </w:pPr>
+      <w:rPr>
+        <w:rFonts w:ascii="Symbol" w:hAnsi="Symbol" w:hint="default"/>
+      </w:rPr>
+    </w:lvl>
+    <w:lvl w:ilvl="4" w:tplc="04090003" w:tentative="1">
+      <w:start w:val="1"/>
+      <w:numFmt w:val="bullet"/>
+      <w:lvlText w:val="o"/>
+      <w:lvlJc w:val="left"/>
+      <w:pPr>
+        <w:ind w:left="3600" w:hanging="360"/>
+      </w:pPr>
+      <w:rPr>
+        <w:rFonts w:ascii="Courier New" w:hAnsi="Courier New" w:cs="Courier New" w:hint="default"/>
+      </w:rPr>
+    </w:lvl>
+    <w:lvl w:ilvl="5" w:tplc="04090005" w:tentative="1">
+      <w:start w:val="1"/>
+      <w:numFmt w:val="bullet"/>
+      <w:lvlText w:val=""/>
+      <w:lvlJc w:val="left"/>
+      <w:pPr>
+        <w:ind w:left="4320" w:hanging="360"/>
+      </w:pPr>
+      <w:rPr>
+        <w:rFonts w:ascii="Wingdings" w:hAnsi="Wingdings" w:hint="default"/>
+      </w:rPr>
+    </w:lvl>
+    <w:lvl w:ilvl="6" w:tplc="04090001" w:tentative="1">
+      <w:start w:val="1"/>
+      <w:numFmt w:val="bullet"/>
+      <w:lvlText w:val=""/>
+      <w:lvlJc w:val="left"/>
+      <w:pPr>
+        <w:ind w:left="5040" w:hanging="360"/>
+      </w:pPr>
+      <w:rPr>
+        <w:rFonts w:ascii="Symbol" w:hAnsi="Symbol" w:hint="default"/>
+      </w:rPr>
+    </w:lvl>
+    <w:lvl w:ilvl="7" w:tplc="04090003" w:tentative="1">
+      <w:start w:val="1"/>
+      <w:numFmt w:val="bullet"/>
+      <w:lvlText w:val="o"/>
+      <w:lvlJc w:val="left"/>
+      <w:pPr>
+        <w:ind w:left="5760" w:hanging="360"/>
+      </w:pPr>
+      <w:rPr>
+        <w:rFonts w:ascii="Courier New" w:hAnsi="Courier New" w:cs="Courier New" w:hint="default"/>
+      </w:rPr>
+    </w:lvl>
+    <w:lvl w:ilvl="8" w:tplc="04090005" w:tentative="1">
+      <w:start w:val="1"/>
+      <w:numFmt w:val="bullet"/>
+      <w:lvlText w:val=""/>
+      <w:lvlJc w:val="left"/>
+      <w:pPr>
+        <w:ind w:left="6480" w:hanging="360"/>
+      </w:pPr>
+      <w:rPr>
+        <w:rFonts w:ascii="Wingdings" w:hAnsi="Wingdings" w:hint="default"/>
+      </w:rPr>
+    </w:lvl>
+  </w:abstractNum>
+  <w:abstractNum w:abstractNumId="17" w15:restartNumberingAfterBreak="0">
+    <w:nsid w:val="5F7E2C6A"/>
+    <w:multiLevelType w:val="hybridMultilevel"/>
+    <w:tmpl w:val="02BE8490"/>
+    <w:lvl w:ilvl="0" w:tplc="B6846EA4">
+      <w:start w:val="1"/>
+      <w:numFmt w:val="lowerLetter"/>
+      <w:lvlText w:val="%1)"/>
+      <w:lvlJc w:val="left"/>
+      <w:pPr>
+        <w:ind w:left="2520" w:hanging="360"/>
+      </w:pPr>
+      <w:rPr>
+        <w:rFonts w:hint="default"/>
+      </w:rPr>
+    </w:lvl>
+    <w:lvl w:ilvl="1" w:tplc="04090019" w:tentative="1">
+      <w:start w:val="1"/>
+      <w:numFmt w:val="lowerLetter"/>
+      <w:lvlText w:val="%2."/>
+      <w:lvlJc w:val="left"/>
+      <w:pPr>
+        <w:ind w:left="3240" w:hanging="360"/>
+      </w:pPr>
+    </w:lvl>
+    <w:lvl w:ilvl="2" w:tplc="0409001B" w:tentative="1">
+      <w:start w:val="1"/>
+      <w:numFmt w:val="lowerRoman"/>
+      <w:lvlText w:val="%3."/>
+      <w:lvlJc w:val="right"/>
+      <w:pPr>
+        <w:ind w:left="3960" w:hanging="180"/>
+      </w:pPr>
+    </w:lvl>
+    <w:lvl w:ilvl="3" w:tplc="0409000F" w:tentative="1">
+      <w:start w:val="1"/>
+      <w:numFmt w:val="decimal"/>
+      <w:lvlText w:val="%4."/>
+      <w:lvlJc w:val="left"/>
+      <w:pPr>
+        <w:ind w:left="4680" w:hanging="360"/>
+      </w:pPr>
+    </w:lvl>
+    <w:lvl w:ilvl="4" w:tplc="04090019" w:tentative="1">
+      <w:start w:val="1"/>
+      <w:numFmt w:val="lowerLetter"/>
+      <w:lvlText w:val="%5."/>
+      <w:lvlJc w:val="left"/>
+      <w:pPr>
+        <w:ind w:left="5400" w:hanging="360"/>
+      </w:pPr>
+    </w:lvl>
+    <w:lvl w:ilvl="5" w:tplc="0409001B" w:tentative="1">
+      <w:start w:val="1"/>
+      <w:numFmt w:val="lowerRoman"/>
+      <w:lvlText w:val="%6."/>
+      <w:lvlJc w:val="right"/>
+      <w:pPr>
+        <w:ind w:left="6120" w:hanging="180"/>
+      </w:pPr>
+    </w:lvl>
+    <w:lvl w:ilvl="6" w:tplc="0409000F" w:tentative="1">
+      <w:start w:val="1"/>
+      <w:numFmt w:val="decimal"/>
+      <w:lvlText w:val="%7."/>
+      <w:lvlJc w:val="left"/>
+      <w:pPr>
+        <w:ind w:left="6840" w:hanging="360"/>
+      </w:pPr>
+    </w:lvl>
+    <w:lvl w:ilvl="7" w:tplc="04090019" w:tentative="1">
+      <w:start w:val="1"/>
+      <w:numFmt w:val="lowerLetter"/>
+      <w:lvlText w:val="%8."/>
+      <w:lvlJc w:val="left"/>
+      <w:pPr>
+        <w:ind w:left="7560" w:hanging="360"/>
+      </w:pPr>
+    </w:lvl>
+    <w:lvl w:ilvl="8" w:tplc="0409001B" w:tentative="1">
+      <w:start w:val="1"/>
+      <w:numFmt w:val="lowerRoman"/>
+      <w:lvlText w:val="%9."/>
+      <w:lvlJc w:val="right"/>
+      <w:pPr>
+        <w:ind w:left="8280" w:hanging="180"/>
+      </w:pPr>
+    </w:lvl>
+  </w:abstractNum>
+  <w:abstractNum w:abstractNumId="18" w15:restartNumberingAfterBreak="0">
+    <w:nsid w:val="70A41822"/>
+    <w:multiLevelType w:val="hybridMultilevel"/>
+    <w:tmpl w:val="FB7A3FEC"/>
+    <w:lvl w:ilvl="0" w:tplc="6074A47E">
+      <w:start w:val="1"/>
+      <w:numFmt w:val="bullet"/>
+      <w:lvlText w:val="-"/>
+      <w:lvlJc w:val="left"/>
+      <w:pPr>
+        <w:ind w:left="720" w:hanging="360"/>
+      </w:pPr>
+      <w:rPr>
+        <w:rFonts w:ascii="Arial" w:eastAsia="Arial" w:hAnsi="Arial" w:cs="Arial" w:hint="default"/>
+      </w:rPr>
+    </w:lvl>
+    <w:lvl w:ilvl="1" w:tplc="04090003" w:tentative="1">
+      <w:start w:val="1"/>
+      <w:numFmt w:val="bullet"/>
+      <w:lvlText w:val="o"/>
+      <w:lvlJc w:val="left"/>
+      <w:pPr>
+        <w:ind w:left="1440" w:hanging="360"/>
+      </w:pPr>
+      <w:rPr>
+        <w:rFonts w:ascii="Courier New" w:hAnsi="Courier New" w:cs="Courier New" w:hint="default"/>
+      </w:rPr>
+    </w:lvl>
+    <w:lvl w:ilvl="2" w:tplc="04090005" w:tentative="1">
+      <w:start w:val="1"/>
+      <w:numFmt w:val="bullet"/>
+      <w:lvlText w:val=""/>
+      <w:lvlJc w:val="left"/>
+      <w:pPr>
+        <w:ind w:left="2160" w:hanging="360"/>
+      </w:pPr>
+      <w:rPr>
+        <w:rFonts w:ascii="Wingdings" w:hAnsi="Wingdings" w:hint="default"/>
+      </w:rPr>
+    </w:lvl>
+    <w:lvl w:ilvl="3" w:tplc="04090001" w:tentative="1">
+      <w:start w:val="1"/>
+      <w:numFmt w:val="bullet"/>
+      <w:lvlText w:val=""/>
+      <w:lvlJc w:val="left"/>
+      <w:pPr>
+        <w:ind w:left="2880" w:hanging="360"/>
+      </w:pPr>
+      <w:rPr>
+        <w:rFonts w:ascii="Symbol" w:hAnsi="Symbol" w:hint="default"/>
+      </w:rPr>
+    </w:lvl>
+    <w:lvl w:ilvl="4" w:tplc="04090003" w:tentative="1">
+      <w:start w:val="1"/>
+      <w:numFmt w:val="bullet"/>
+      <w:lvlText w:val="o"/>
+      <w:lvlJc w:val="left"/>
+      <w:pPr>
+        <w:ind w:left="3600" w:hanging="360"/>
+      </w:pPr>
+      <w:rPr>
+        <w:rFonts w:ascii="Courier New" w:hAnsi="Courier New" w:cs="Courier New" w:hint="default"/>
+      </w:rPr>
+    </w:lvl>
+    <w:lvl w:ilvl="5" w:tplc="04090005" w:tentative="1">
+      <w:start w:val="1"/>
+      <w:numFmt w:val="bullet"/>
+      <w:lvlText w:val=""/>
+      <w:lvlJc w:val="left"/>
+      <w:pPr>
+        <w:ind w:left="4320" w:hanging="360"/>
+      </w:pPr>
+      <w:rPr>
+        <w:rFonts w:ascii="Wingdings" w:hAnsi="Wingdings" w:hint="default"/>
+      </w:rPr>
+    </w:lvl>
+    <w:lvl w:ilvl="6" w:tplc="04090001" w:tentative="1">
+      <w:start w:val="1"/>
+      <w:numFmt w:val="bullet"/>
+      <w:lvlText w:val=""/>
+      <w:lvlJc w:val="left"/>
+      <w:pPr>
+        <w:ind w:left="5040" w:hanging="360"/>
+      </w:pPr>
+      <w:rPr>
+        <w:rFonts w:ascii="Symbol" w:hAnsi="Symbol" w:hint="default"/>
+      </w:rPr>
+    </w:lvl>
+    <w:lvl w:ilvl="7" w:tplc="04090003" w:tentative="1">
+      <w:start w:val="1"/>
+      <w:numFmt w:val="bullet"/>
+      <w:lvlText w:val="o"/>
+      <w:lvlJc w:val="left"/>
+      <w:pPr>
+        <w:ind w:left="5760" w:hanging="360"/>
+      </w:pPr>
+      <w:rPr>
+        <w:rFonts w:ascii="Courier New" w:hAnsi="Courier New" w:cs="Courier New" w:hint="default"/>
+      </w:rPr>
+    </w:lvl>
+    <w:lvl w:ilvl="8" w:tplc="04090005" w:tentative="1">
+      <w:start w:val="1"/>
+      <w:numFmt w:val="bullet"/>
+      <w:lvlText w:val=""/>
+      <w:lvlJc w:val="left"/>
+      <w:pPr>
+        <w:ind w:left="6480" w:hanging="360"/>
+      </w:pPr>
+      <w:rPr>
+        <w:rFonts w:ascii="Wingdings" w:hAnsi="Wingdings" w:hint="default"/>
+      </w:rPr>
+    </w:lvl>
+  </w:abstractNum>
+  <w:abstractNum w:abstractNumId="19" w15:restartNumberingAfterBreak="0">
+    <w:nsid w:val="74104B6F"/>
+    <w:multiLevelType w:val="hybridMultilevel"/>
+    <w:tmpl w:val="567411E2"/>
+    <w:lvl w:ilvl="0" w:tplc="13C00F84">
+      <w:start w:val="1"/>
+      <w:numFmt w:val="bullet"/>
+      <w:lvlText w:val="-"/>
+      <w:lvlJc w:val="left"/>
+      <w:pPr>
+        <w:ind w:left="4320" w:hanging="360"/>
+      </w:pPr>
+      <w:rPr>
+        <w:rFonts w:ascii="Arial" w:eastAsia="Arial" w:hAnsi="Arial" w:cs="Arial" w:hint="default"/>
+      </w:rPr>
+    </w:lvl>
+    <w:lvl w:ilvl="1" w:tplc="04090003" w:tentative="1">
+      <w:start w:val="1"/>
+      <w:numFmt w:val="bullet"/>
+      <w:lvlText w:val="o"/>
+      <w:lvlJc w:val="left"/>
+      <w:pPr>
+        <w:ind w:left="3240" w:hanging="360"/>
+      </w:pPr>
+      <w:rPr>
+        <w:rFonts w:ascii="Courier New" w:hAnsi="Courier New" w:cs="Courier New" w:hint="default"/>
+      </w:rPr>
+    </w:lvl>
+    <w:lvl w:ilvl="2" w:tplc="04090005">
+      <w:start w:val="1"/>
+      <w:numFmt w:val="bullet"/>
+      <w:lvlText w:val=""/>
+      <w:lvlJc w:val="left"/>
+      <w:pPr>
+        <w:ind w:left="3960" w:hanging="360"/>
+      </w:pPr>
+      <w:rPr>
+        <w:rFonts w:ascii="Wingdings" w:hAnsi="Wingdings" w:hint="default"/>
+      </w:rPr>
+    </w:lvl>
+    <w:lvl w:ilvl="3" w:tplc="04090001" w:tentative="1">
+      <w:start w:val="1"/>
+      <w:numFmt w:val="bullet"/>
+      <w:lvlText w:val=""/>
+      <w:lvlJc w:val="left"/>
+      <w:pPr>
+        <w:ind w:left="4680" w:hanging="360"/>
+      </w:pPr>
+      <w:rPr>
+        <w:rFonts w:ascii="Symbol" w:hAnsi="Symbol" w:hint="default"/>
+      </w:rPr>
+    </w:lvl>
+    <w:lvl w:ilvl="4" w:tplc="04090003" w:tentative="1">
+      <w:start w:val="1"/>
+      <w:numFmt w:val="bullet"/>
+      <w:lvlText w:val="o"/>
+      <w:lvlJc w:val="left"/>
+      <w:pPr>
+        <w:ind w:left="5400" w:hanging="360"/>
+      </w:pPr>
+      <w:rPr>
+        <w:rFonts w:ascii="Courier New" w:hAnsi="Courier New" w:cs="Courier New" w:hint="default"/>
+      </w:rPr>
+    </w:lvl>
+    <w:lvl w:ilvl="5" w:tplc="04090005" w:tentative="1">
+      <w:start w:val="1"/>
+      <w:numFmt w:val="bullet"/>
+      <w:lvlText w:val=""/>
+      <w:lvlJc w:val="left"/>
+      <w:pPr>
+        <w:ind w:left="6120" w:hanging="360"/>
+      </w:pPr>
+      <w:rPr>
+        <w:rFonts w:ascii="Wingdings" w:hAnsi="Wingdings" w:hint="default"/>
+      </w:rPr>
+    </w:lvl>
+    <w:lvl w:ilvl="6" w:tplc="04090001" w:tentative="1">
+      <w:start w:val="1"/>
+      <w:numFmt w:val="bullet"/>
+      <w:lvlText w:val=""/>
+      <w:lvlJc w:val="left"/>
+      <w:pPr>
+        <w:ind w:left="6840" w:hanging="360"/>
+      </w:pPr>
+      <w:rPr>
+        <w:rFonts w:ascii="Symbol" w:hAnsi="Symbol" w:hint="default"/>
+      </w:rPr>
+    </w:lvl>
+    <w:lvl w:ilvl="7" w:tplc="04090003" w:tentative="1">
+      <w:start w:val="1"/>
+      <w:numFmt w:val="bullet"/>
+      <w:lvlText w:val="o"/>
+      <w:lvlJc w:val="left"/>
+      <w:pPr>
+        <w:ind w:left="7560" w:hanging="360"/>
+      </w:pPr>
+      <w:rPr>
+        <w:rFonts w:ascii="Courier New" w:hAnsi="Courier New" w:cs="Courier New" w:hint="default"/>
+      </w:rPr>
+    </w:lvl>
+    <w:lvl w:ilvl="8" w:tplc="04090005" w:tentative="1">
+      <w:start w:val="1"/>
+      <w:numFmt w:val="bullet"/>
+      <w:lvlText w:val=""/>
+      <w:lvlJc w:val="left"/>
+      <w:pPr>
+        <w:ind w:left="8280" w:hanging="360"/>
+      </w:pPr>
+      <w:rPr>
+        <w:rFonts w:ascii="Wingdings" w:hAnsi="Wingdings" w:hint="default"/>
+      </w:rPr>
+    </w:lvl>
+  </w:abstractNum>
+  <w:abstractNum w:abstractNumId="20" w15:restartNumberingAfterBreak="0">
+    <w:nsid w:val="75273604"/>
+    <w:multiLevelType w:val="hybridMultilevel"/>
+    <w:tmpl w:val="151046D0"/>
+    <w:lvl w:ilvl="0" w:tplc="184EE154">
+      <w:start w:val="1"/>
+      <w:numFmt w:val="lowerLetter"/>
+      <w:lvlText w:val="%1)"/>
+      <w:lvlJc w:val="left"/>
+      <w:pPr>
+        <w:ind w:left="2520" w:hanging="360"/>
+      </w:pPr>
+      <w:rPr>
+        <w:rFonts w:hint="default"/>
+      </w:rPr>
+    </w:lvl>
+    <w:lvl w:ilvl="1" w:tplc="04090019" w:tentative="1">
+      <w:start w:val="1"/>
+      <w:numFmt w:val="lowerLetter"/>
+      <w:lvlText w:val="%2."/>
+      <w:lvlJc w:val="left"/>
+      <w:pPr>
+        <w:ind w:left="3240" w:hanging="360"/>
+      </w:pPr>
+    </w:lvl>
+    <w:lvl w:ilvl="2" w:tplc="0409001B" w:tentative="1">
+      <w:start w:val="1"/>
+      <w:numFmt w:val="lowerRoman"/>
+      <w:lvlText w:val="%3."/>
+      <w:lvlJc w:val="right"/>
+      <w:pPr>
+        <w:ind w:left="3960" w:hanging="180"/>
+      </w:pPr>
+    </w:lvl>
+    <w:lvl w:ilvl="3" w:tplc="0409000F" w:tentative="1">
+      <w:start w:val="1"/>
+      <w:numFmt w:val="decimal"/>
+      <w:lvlText w:val="%4."/>
+      <w:lvlJc w:val="left"/>
+      <w:pPr>
+        <w:ind w:left="4680" w:hanging="360"/>
+      </w:pPr>
+    </w:lvl>
+    <w:lvl w:ilvl="4" w:tplc="04090019" w:tentative="1">
+      <w:start w:val="1"/>
+      <w:numFmt w:val="lowerLetter"/>
+      <w:lvlText w:val="%5."/>
+      <w:lvlJc w:val="left"/>
+      <w:pPr>
+        <w:ind w:left="5400" w:hanging="360"/>
+      </w:pPr>
+    </w:lvl>
+    <w:lvl w:ilvl="5" w:tplc="0409001B" w:tentative="1">
+      <w:start w:val="1"/>
+      <w:numFmt w:val="lowerRoman"/>
+      <w:lvlText w:val="%6."/>
+      <w:lvlJc w:val="right"/>
+      <w:pPr>
+        <w:ind w:left="6120" w:hanging="180"/>
+      </w:pPr>
+    </w:lvl>
+    <w:lvl w:ilvl="6" w:tplc="0409000F" w:tentative="1">
+      <w:start w:val="1"/>
+      <w:numFmt w:val="decimal"/>
+      <w:lvlText w:val="%7."/>
+      <w:lvlJc w:val="left"/>
+      <w:pPr>
+        <w:ind w:left="6840" w:hanging="360"/>
+      </w:pPr>
+    </w:lvl>
+    <w:lvl w:ilvl="7" w:tplc="04090019" w:tentative="1">
+      <w:start w:val="1"/>
+      <w:numFmt w:val="lowerLetter"/>
+      <w:lvlText w:val="%8."/>
+      <w:lvlJc w:val="left"/>
+      <w:pPr>
+        <w:ind w:left="7560" w:hanging="360"/>
+      </w:pPr>
+    </w:lvl>
+    <w:lvl w:ilvl="8" w:tplc="0409001B" w:tentative="1">
+      <w:start w:val="1"/>
+      <w:numFmt w:val="lowerRoman"/>
+      <w:lvlText w:val="%9."/>
+      <w:lvlJc w:val="right"/>
+      <w:pPr>
+        <w:ind w:left="8280" w:hanging="180"/>
+      </w:pPr>
+    </w:lvl>
+  </w:abstractNum>
   <w:num w:numId="1" w16cid:durableId="644891651">
+    <w:abstractNumId w:val="7"/>
+  </w:num>
+  <w:num w:numId="2" w16cid:durableId="1506242627">
+    <w:abstractNumId w:val="14"/>
+  </w:num>
+  <w:num w:numId="3" w16cid:durableId="31735633">
+    <w:abstractNumId w:val="10"/>
+  </w:num>
+  <w:num w:numId="4" w16cid:durableId="1517110786">
+    <w:abstractNumId w:val="6"/>
+  </w:num>
+  <w:num w:numId="5" w16cid:durableId="126431748">
+    <w:abstractNumId w:val="9"/>
+  </w:num>
+  <w:num w:numId="6" w16cid:durableId="1423721965">
+    <w:abstractNumId w:val="4"/>
+  </w:num>
+  <w:num w:numId="7" w16cid:durableId="1897735638">
+    <w:abstractNumId w:val="8"/>
+  </w:num>
+  <w:num w:numId="8" w16cid:durableId="1945918633">
+    <w:abstractNumId w:val="20"/>
+  </w:num>
+  <w:num w:numId="9" w16cid:durableId="1223828460">
     <w:abstractNumId w:val="0"/>
   </w:num>
-  <w:num w:numId="2" w16cid:durableId="1506242627">
+  <w:num w:numId="10" w16cid:durableId="1457410838">
     <w:abstractNumId w:val="2"/>
   </w:num>
-  <w:num w:numId="3" w16cid:durableId="31735633">
+  <w:num w:numId="11" w16cid:durableId="1586916634">
+    <w:abstractNumId w:val="17"/>
+  </w:num>
+  <w:num w:numId="12" w16cid:durableId="1983653765">
+    <w:abstractNumId w:val="3"/>
+  </w:num>
+  <w:num w:numId="13" w16cid:durableId="1257589838">
     <w:abstractNumId w:val="1"/>
+  </w:num>
+  <w:num w:numId="14" w16cid:durableId="953752493">
+    <w:abstractNumId w:val="19"/>
+  </w:num>
+  <w:num w:numId="15" w16cid:durableId="1809397041">
+    <w:abstractNumId w:val="15"/>
+  </w:num>
+  <w:num w:numId="16" w16cid:durableId="22484457">
+    <w:abstractNumId w:val="11"/>
+  </w:num>
+  <w:num w:numId="17" w16cid:durableId="2046296312">
+    <w:abstractNumId w:val="13"/>
+  </w:num>
+  <w:num w:numId="18" w16cid:durableId="181014078">
+    <w:abstractNumId w:val="5"/>
+  </w:num>
+  <w:num w:numId="19" w16cid:durableId="2134203475">
+    <w:abstractNumId w:val="18"/>
+  </w:num>
+  <w:num w:numId="20" w16cid:durableId="1900284636">
+    <w:abstractNumId w:val="16"/>
+  </w:num>
+  <w:num w:numId="21" w16cid:durableId="367068790">
+    <w:abstractNumId w:val="12"/>
   </w:num>
 </w:numbering>
 </file>

</xml_diff>